<commit_message>
docs: fix Documento de Requisitos
</commit_message>
<xml_diff>
--- a/Requisitos/Documento de RequistosV1.3.docx
+++ b/Requisitos/Documento de RequistosV1.3.docx
@@ -298,21 +298,7 @@
         <w:rPr>
           <w:color w:val="000000"/>
         </w:rPr>
-        <w:t xml:space="preserve">&lt;Ramon </w:t>
-      </w:r>
-      <w:proofErr w:type="spellStart"/>
-      <w:r>
-        <w:rPr>
-          <w:color w:val="000000"/>
-        </w:rPr>
-        <w:t>Dasmasceno</w:t>
-      </w:r>
-      <w:proofErr w:type="spellEnd"/>
-      <w:r>
-        <w:rPr>
-          <w:color w:val="000000"/>
-        </w:rPr>
-        <w:t xml:space="preserve"> Nascimento&gt;</w:t>
+        <w:t>&lt;Ramon Dasmasceno Nascimento&gt;</w:t>
       </w:r>
       <w:r>
         <w:rPr>
@@ -346,30 +332,8 @@
         <w:rPr>
           <w:color w:val="000000"/>
         </w:rPr>
-        <w:t>&lt;</w:t>
+        <w:t>&lt;Italo Alves Rabelo  &gt;</w:t>
       </w:r>
-      <w:proofErr w:type="spellStart"/>
-      <w:r>
-        <w:rPr>
-          <w:color w:val="000000"/>
-        </w:rPr>
-        <w:t>Italo</w:t>
-      </w:r>
-      <w:proofErr w:type="spellEnd"/>
-      <w:r>
-        <w:rPr>
-          <w:color w:val="000000"/>
-        </w:rPr>
-        <w:t xml:space="preserve"> Alves </w:t>
-      </w:r>
-      <w:proofErr w:type="gramStart"/>
-      <w:r>
-        <w:rPr>
-          <w:color w:val="000000"/>
-        </w:rPr>
-        <w:t>Rabelo  &gt;</w:t>
-      </w:r>
-      <w:proofErr w:type="gramEnd"/>
       <w:r>
         <w:rPr>
           <w:color w:val="000000"/>
@@ -446,21 +410,7 @@
         <w:rPr>
           <w:color w:val="000000"/>
         </w:rPr>
-        <w:t xml:space="preserve">Este manual destina-se à equipe de desenvolvimento do sistema Central Sports. Destaca-se a atenção a este </w:t>
-      </w:r>
-      <w:proofErr w:type="spellStart"/>
-      <w:r>
-        <w:rPr>
-          <w:color w:val="000000"/>
-        </w:rPr>
-        <w:t>docuemento</w:t>
-      </w:r>
-      <w:proofErr w:type="spellEnd"/>
-      <w:r>
-        <w:rPr>
-          <w:color w:val="000000"/>
-        </w:rPr>
-        <w:t xml:space="preserve"> a equipe que desenvolvedora das funcionalidades.</w:t>
+        <w:t>Este manual destina-se à equipe de desenvolvimento do sistema Central Sports. Destaca-se a atenção a este docuemento a equipe que desenvolvedora das funcionalidades.</w:t>
       </w:r>
     </w:p>
     <w:p>
@@ -1116,14 +1066,7 @@
               <w:rFonts w:ascii="Arial" w:eastAsia="Arial" w:hAnsi="Arial" w:cs="Arial"/>
               <w:color w:val="000000"/>
             </w:rPr>
-            <w:t xml:space="preserve">Visão do </w:t>
-          </w:r>
-          <w:r>
-            <w:rPr>
-              <w:rFonts w:ascii="Arial" w:eastAsia="Arial" w:hAnsi="Arial" w:cs="Arial"/>
-              <w:color w:val="000000"/>
-            </w:rPr>
-            <w:t>Treinador</w:t>
+            <w:t>Visão do Treinador</w:t>
           </w:r>
           <w:r>
             <w:rPr>
@@ -1148,18 +1091,7 @@
             </w:rPr>
             <w:t>2</w:t>
           </w:r>
-          <w:r>
-            <w:fldChar w:fldCharType="begin"/>
-          </w:r>
-          <w:r>
-            <w:instrText xml:space="preserve"> HYPERLINK \l "_35nkun2" </w:instrText>
-          </w:r>
-          <w:r>
-            <w:fldChar w:fldCharType="separate"/>
-          </w:r>
-          <w:r>
-            <w:fldChar w:fldCharType="end"/>
-          </w:r>
+          <w:hyperlink w:anchor="_35nkun2" w:history="1"/>
         </w:p>
         <w:p>
           <w:pPr>
@@ -1184,18 +1116,7 @@
           <w:r>
             <w:fldChar w:fldCharType="end"/>
           </w:r>
-          <w:r>
-            <w:fldChar w:fldCharType="begin"/>
-          </w:r>
-          <w:r>
-            <w:instrText xml:space="preserve"> HYPERLINK \l "_26in1rg" </w:instrText>
-          </w:r>
-          <w:r>
-            <w:fldChar w:fldCharType="separate"/>
-          </w:r>
-          <w:r>
-            <w:fldChar w:fldCharType="end"/>
-          </w:r>
+          <w:hyperlink w:anchor="_26in1rg" w:history="1"/>
         </w:p>
         <w:p>
           <w:pPr>
@@ -2703,23 +2624,13 @@
           <w:r>
             <w:fldChar w:fldCharType="end"/>
           </w:r>
-          <w:proofErr w:type="spellStart"/>
           <w:r>
             <w:rPr>
               <w:rFonts w:ascii="Arial" w:eastAsia="Arial" w:hAnsi="Arial" w:cs="Arial"/>
               <w:b/>
               <w:color w:val="000000"/>
             </w:rPr>
-            <w:t>I_Login</w:t>
-          </w:r>
-          <w:proofErr w:type="spellEnd"/>
-          <w:r>
-            <w:rPr>
-              <w:rFonts w:ascii="Arial" w:eastAsia="Arial" w:hAnsi="Arial" w:cs="Arial"/>
-              <w:b/>
-              <w:color w:val="000000"/>
-            </w:rPr>
-            <w:t xml:space="preserve"> </w:t>
+            <w:t xml:space="preserve">I_Login </w:t>
           </w:r>
           <w:r>
             <w:rPr>
@@ -2836,7 +2747,6 @@
           <w:r>
             <w:fldChar w:fldCharType="end"/>
           </w:r>
-          <w:proofErr w:type="spellStart"/>
           <w:r>
             <w:rPr>
               <w:rFonts w:ascii="Arial" w:eastAsia="Arial" w:hAnsi="Arial" w:cs="Arial"/>
@@ -2845,7 +2755,6 @@
             </w:rPr>
             <w:t>IE_LoginUserNameLogin</w:t>
           </w:r>
-          <w:proofErr w:type="spellEnd"/>
           <w:r>
             <w:rPr>
               <w:rFonts w:ascii="Arial" w:eastAsia="Arial" w:hAnsi="Arial" w:cs="Arial"/>
@@ -2953,23 +2862,13 @@
           <w:r>
             <w:fldChar w:fldCharType="end"/>
           </w:r>
-          <w:proofErr w:type="spellStart"/>
           <w:r>
             <w:rPr>
               <w:rFonts w:ascii="Arial" w:eastAsia="Arial" w:hAnsi="Arial" w:cs="Arial"/>
               <w:b/>
               <w:color w:val="000000"/>
             </w:rPr>
-            <w:t>IE_LoginUserNameLogin</w:t>
-          </w:r>
-          <w:proofErr w:type="spellEnd"/>
-          <w:r>
-            <w:rPr>
-              <w:rFonts w:ascii="Arial" w:eastAsia="Arial" w:hAnsi="Arial" w:cs="Arial"/>
-              <w:b/>
-              <w:color w:val="000000"/>
-            </w:rPr>
-            <w:t>&lt;Identificador de outra interface&gt;</w:t>
+            <w:t>IE_LoginUserNameLogin&lt;Identificador de outra interface&gt;</w:t>
           </w:r>
           <w:r>
             <w:rPr>
@@ -3954,25 +3853,7 @@
           <w:sz w:val="22"/>
           <w:szCs w:val="22"/>
         </w:rPr>
-        <w:t xml:space="preserve">Cadastro do Atleta: Nome, idade, </w:t>
-      </w:r>
-      <w:proofErr w:type="spellStart"/>
-      <w:r>
-        <w:rPr>
-          <w:color w:val="000000"/>
-          <w:sz w:val="22"/>
-          <w:szCs w:val="22"/>
-        </w:rPr>
-        <w:t>cpf</w:t>
-      </w:r>
-      <w:proofErr w:type="spellEnd"/>
-      <w:r>
-        <w:rPr>
-          <w:color w:val="000000"/>
-          <w:sz w:val="22"/>
-          <w:szCs w:val="22"/>
-        </w:rPr>
-        <w:t xml:space="preserve">, esporte.  </w:t>
+        <w:t xml:space="preserve">Cadastro do Atleta: Nome, idade, cpf, esporte.  </w:t>
       </w:r>
     </w:p>
     <w:p>
@@ -3996,18 +3877,8 @@
           <w:sz w:val="22"/>
           <w:szCs w:val="22"/>
         </w:rPr>
-        <w:t xml:space="preserve">Cadastro de Treinador: Nome, </w:t>
+        <w:t>Cadastro de Treinador: Nome, cpf</w:t>
       </w:r>
-      <w:proofErr w:type="spellStart"/>
-      <w:r>
-        <w:rPr>
-          <w:color w:val="000000"/>
-          <w:sz w:val="22"/>
-          <w:szCs w:val="22"/>
-        </w:rPr>
-        <w:t>cpf</w:t>
-      </w:r>
-      <w:proofErr w:type="spellEnd"/>
       <w:r>
         <w:rPr>
           <w:color w:val="000000"/>
@@ -4071,61 +3942,7 @@
           <w:sz w:val="22"/>
           <w:szCs w:val="22"/>
         </w:rPr>
-        <w:t xml:space="preserve">Cadastro de Inscrição: </w:t>
-      </w:r>
-      <w:proofErr w:type="spellStart"/>
-      <w:r>
-        <w:rPr>
-          <w:color w:val="000000"/>
-          <w:sz w:val="22"/>
-          <w:szCs w:val="22"/>
-        </w:rPr>
-        <w:t>ID_torneio</w:t>
-      </w:r>
-      <w:proofErr w:type="spellEnd"/>
-      <w:r>
-        <w:rPr>
-          <w:color w:val="000000"/>
-          <w:sz w:val="22"/>
-          <w:szCs w:val="22"/>
-        </w:rPr>
-        <w:t xml:space="preserve">, </w:t>
-      </w:r>
-      <w:proofErr w:type="spellStart"/>
-      <w:r>
-        <w:rPr>
-          <w:color w:val="000000"/>
-          <w:sz w:val="22"/>
-          <w:szCs w:val="22"/>
-        </w:rPr>
-        <w:t>ID_atleta</w:t>
-      </w:r>
-      <w:proofErr w:type="spellEnd"/>
-      <w:r>
-        <w:rPr>
-          <w:color w:val="000000"/>
-          <w:sz w:val="22"/>
-          <w:szCs w:val="22"/>
-        </w:rPr>
-        <w:t xml:space="preserve">, </w:t>
-      </w:r>
-      <w:proofErr w:type="spellStart"/>
-      <w:r>
-        <w:rPr>
-          <w:color w:val="000000"/>
-          <w:sz w:val="22"/>
-          <w:szCs w:val="22"/>
-        </w:rPr>
-        <w:t>ID_treinador</w:t>
-      </w:r>
-      <w:proofErr w:type="spellEnd"/>
-      <w:r>
-        <w:rPr>
-          <w:color w:val="000000"/>
-          <w:sz w:val="22"/>
-          <w:szCs w:val="22"/>
-        </w:rPr>
-        <w:t>, equipe.</w:t>
+        <w:t>Cadastro de Inscrição: ID_torneio, ID_atleta, ID_treinador, equipe.</w:t>
       </w:r>
     </w:p>
     <w:p>
@@ -4896,6 +4713,7 @@
       </w:pPr>
       <w:r>
         <w:rPr>
+          <w:noProof/>
           <w:color w:val="000000"/>
           <w:sz w:val="22"/>
           <w:szCs w:val="22"/>
@@ -4971,6 +4789,7 @@
       </w:pPr>
       <w:r>
         <w:rPr>
+          <w:noProof/>
           <w:color w:val="000000"/>
           <w:sz w:val="22"/>
           <w:szCs w:val="22"/>
@@ -5576,13 +5395,8 @@
             <w:shd w:val="clear" w:color="auto" w:fill="C5E0B3"/>
           </w:tcPr>
           <w:p>
-            <w:proofErr w:type="gramStart"/>
-            <w:r>
-              <w:t>( X</w:t>
-            </w:r>
-            <w:proofErr w:type="gramEnd"/>
-            <w:r>
-              <w:t xml:space="preserve"> )  Essencial                (   ) Importante       (   ) Desejável</w:t>
+            <w:r>
+              <w:t>( X )  Essencial                (   ) Importante       (   ) Desejável</w:t>
             </w:r>
           </w:p>
         </w:tc>
@@ -5690,7 +5504,10 @@
           </w:tcPr>
           <w:p>
             <w:r>
-              <w:t>O atleta deve preencher os campos de registro necessários.</w:t>
+              <w:t>O atleta deve</w:t>
+            </w:r>
+            <w:r>
+              <w:t xml:space="preserve"> estar na página de login</w:t>
             </w:r>
           </w:p>
         </w:tc>
@@ -5724,11 +5541,7 @@
             <w:gridSpan w:val="2"/>
             <w:shd w:val="clear" w:color="auto" w:fill="C5E0B3"/>
           </w:tcPr>
-          <w:p>
-            <w:r>
-              <w:t>O sistema deverá redirecionar o atleta para a página de login</w:t>
-            </w:r>
-          </w:p>
+          <w:p/>
         </w:tc>
       </w:tr>
       <w:tr>
@@ -5861,14 +5674,31 @@
           <w:p/>
           <w:p>
             <w:r>
-              <w:t>6.Valida as credenciais utilizadas</w:t>
-            </w:r>
-          </w:p>
-          <w:p>
-            <w:r>
-              <w:t>7. Redireciona o atleta para a página de login.</w:t>
-            </w:r>
-          </w:p>
+              <w:t>6.As credenciais são validadas</w:t>
+            </w:r>
+          </w:p>
+          <w:p>
+            <w:r>
+              <w:t>7. Os dados são validados.</w:t>
+            </w:r>
+          </w:p>
+          <w:p>
+            <w:r>
+              <w:t>8. As regras de negócio são aplicadas</w:t>
+            </w:r>
+          </w:p>
+          <w:p>
+            <w:r>
+              <w:t>9. Os dados são salvos no banco de dados</w:t>
+            </w:r>
+          </w:p>
+          <w:p>
+            <w:r>
+              <w:t>10. Uma confirmação é exibida ao usuário</w:t>
+            </w:r>
+          </w:p>
+          <w:p/>
+          <w:p/>
         </w:tc>
       </w:tr>
       <w:tr>
@@ -5923,22 +5753,26 @@
           </w:p>
           <w:p>
             <w:r>
-              <w:t>4.  Caso alguma credencial não atenda o formato correto, uma mensagem de erro é disparada.</w:t>
-            </w:r>
-          </w:p>
-          <w:p>
-            <w:r>
-              <w:t>5. Caso o Email não seja único uma mensagem de erro é disparada.</w:t>
-            </w:r>
-          </w:p>
-          <w:p>
-            <w:r>
-              <w:t>6. Caso o CPF não seja único uma mensagem de erro é disparada.</w:t>
-            </w:r>
-          </w:p>
-          <w:p>
-            <w:r>
-              <w:t>7. Caso o e-mail nãos seja único uma mensagem de erro é disparada</w:t>
+              <w:t>6</w:t>
+            </w:r>
+            <w:r>
+              <w:t>.  Caso alguma credencial não atenda o formato correto, e enviada a mensagem “credenciais inválidas, {nomes da/das credenciais}.</w:t>
+            </w:r>
+          </w:p>
+          <w:p>
+            <w:r>
+              <w:t>7</w:t>
+            </w:r>
+            <w:r>
+              <w:t>. Caso o Email não seja único uma mensagem de erro é enviada com “Email já cadastrado”</w:t>
+            </w:r>
+          </w:p>
+          <w:p>
+            <w:r>
+              <w:t>8</w:t>
+            </w:r>
+            <w:r>
+              <w:t>. Caso o CPF não seja único uma mensagem de erro é enviada com “CPF já cadastrado”</w:t>
             </w:r>
           </w:p>
           <w:p/>
@@ -5977,6 +5811,11 @@
           <w:p>
             <w:r>
               <w:t>1 –Todo usuário cadastrado deve receber um Email de boas-vindas.</w:t>
+            </w:r>
+          </w:p>
+          <w:p>
+            <w:r>
+              <w:t>2 – O CPF deve ser único no sistema</w:t>
             </w:r>
           </w:p>
           <w:p/>
@@ -6163,13 +6002,8 @@
             </w:tcMar>
           </w:tcPr>
           <w:p>
-            <w:proofErr w:type="gramStart"/>
-            <w:r>
-              <w:t>( X</w:t>
-            </w:r>
-            <w:proofErr w:type="gramEnd"/>
-            <w:r>
-              <w:t xml:space="preserve"> )  Essencial                (   ) Importante       (   ) Desejável</w:t>
+            <w:r>
+              <w:t>( X )  Essencial                (   ) Importante       (   ) Desejável</w:t>
             </w:r>
           </w:p>
         </w:tc>
@@ -6407,11 +6241,7 @@
               <w:right w:w="144" w:type="dxa"/>
             </w:tcMar>
           </w:tcPr>
-          <w:p>
-            <w:r>
-              <w:t>O sistema deve encerrar a conexão deletando o atleta.</w:t>
-            </w:r>
-          </w:p>
+          <w:p/>
         </w:tc>
       </w:tr>
       <w:tr>
@@ -6549,7 +6379,10 @@
           <w:p/>
           <w:p>
             <w:r>
-              <w:t>4. O atleta confirma a exclusão.</w:t>
+              <w:t>4</w:t>
+            </w:r>
+            <w:r>
+              <w:t>. O atleta confirma a exclusão.</w:t>
             </w:r>
           </w:p>
           <w:p/>
@@ -6600,14 +6433,46 @@
           <w:p/>
           <w:p>
             <w:r>
-              <w:t>4. O sistema encerrando sua sessão deleta sua conta.</w:t>
-            </w:r>
-          </w:p>
-          <w:p/>
-          <w:p>
-            <w:r>
-              <w:t>5. Redireciona o atleta a tela de login</w:t>
-            </w:r>
+              <w:t>5</w:t>
+            </w:r>
+            <w:r>
+              <w:t>. Os dados são validados.</w:t>
+            </w:r>
+          </w:p>
+          <w:p>
+            <w:r>
+              <w:t>6</w:t>
+            </w:r>
+            <w:r>
+              <w:t>. As regras de negócio são aplicadas</w:t>
+            </w:r>
+          </w:p>
+          <w:p>
+            <w:r>
+              <w:t>7</w:t>
+            </w:r>
+            <w:r>
+              <w:t xml:space="preserve">. Os </w:t>
+            </w:r>
+            <w:r>
+              <w:t>conta é apagada do banco de dados</w:t>
+            </w:r>
+          </w:p>
+          <w:p>
+            <w:r>
+              <w:t>8. O sistema faz o logoff do usuário</w:t>
+            </w:r>
+          </w:p>
+          <w:p>
+            <w:r>
+              <w:t>9. Retorna o usuário para tela de login.</w:t>
+            </w:r>
+          </w:p>
+          <w:p>
+            <w:pPr>
+              <w:pStyle w:val="PargrafodaLista"/>
+              <w:ind w:left="360"/>
+            </w:pPr>
           </w:p>
           <w:p/>
         </w:tc>
@@ -6700,12 +6565,24 @@
           </w:p>
           <w:p>
             <w:r>
-              <w:t xml:space="preserve">4.  Caso o atleta tenha participação em algum torneio ele, uma mensagem de erro é disparada. </w:t>
-            </w:r>
-          </w:p>
-          <w:p>
-            <w:r>
-              <w:t>5. Caso algum erro ocorra durante a exclusão uma mensagem de erro é disparada.</w:t>
+              <w:t xml:space="preserve">4.  Caso o atleta tenha participação em algum torneio ele, uma mensagem de erro é </w:t>
+            </w:r>
+            <w:r>
+              <w:t>enviada com “O atleta está em um torneio e não pode ser excluído”</w:t>
+            </w:r>
+            <w:r>
+              <w:t xml:space="preserve"> </w:t>
+            </w:r>
+          </w:p>
+          <w:p>
+            <w:r>
+              <w:t xml:space="preserve">5. Caso algum erro ocorra durante a exclusão uma mensagem de erro é </w:t>
+            </w:r>
+            <w:r>
+              <w:t>enviada</w:t>
+            </w:r>
+            <w:r>
+              <w:t>.</w:t>
             </w:r>
           </w:p>
         </w:tc>
@@ -6784,7 +6661,13 @@
               </w:rPr>
             </w:pPr>
             <w:r>
-              <w:t>1 –O atleta só pode excluir sua conta caso não esteja participando de nenhum torneio.</w:t>
+              <w:t xml:space="preserve">1 –O atleta só pode excluir sua conta caso não esteja participando de </w:t>
+            </w:r>
+            <w:r>
+              <w:t>um</w:t>
+            </w:r>
+            <w:r>
+              <w:t xml:space="preserve"> torneio.</w:t>
             </w:r>
           </w:p>
         </w:tc>
@@ -7005,13 +6888,8 @@
             </w:tcMar>
           </w:tcPr>
           <w:p>
-            <w:proofErr w:type="gramStart"/>
-            <w:r>
-              <w:t>( X</w:t>
-            </w:r>
-            <w:proofErr w:type="gramEnd"/>
-            <w:r>
-              <w:t xml:space="preserve"> )  Essencial                (   ) Importante       (   ) Desejável</w:t>
+            <w:r>
+              <w:t>( X )  Essencial                (   ) Importante       (   ) Desejável</w:t>
             </w:r>
           </w:p>
         </w:tc>
@@ -7345,6 +7223,7 @@
               <w:rPr>
                 <w:b/>
               </w:rPr>
+              <w:lastRenderedPageBreak/>
               <w:t>Fluxo principal:</w:t>
             </w:r>
           </w:p>
@@ -7416,7 +7295,6 @@
               <w:rPr>
                 <w:b/>
               </w:rPr>
-              <w:lastRenderedPageBreak/>
               <w:t>Sistema</w:t>
             </w:r>
             <w:r>
@@ -7433,8 +7311,27 @@
           <w:p/>
           <w:p>
             <w:r>
-              <w:lastRenderedPageBreak/>
-              <w:t>4. O sistema retorna uma confirmação de atualização.</w:t>
+              <w:t>4</w:t>
+            </w:r>
+            <w:r>
+              <w:t>. Os dados são validados.</w:t>
+            </w:r>
+          </w:p>
+          <w:p>
+            <w:r>
+              <w:t>5</w:t>
+            </w:r>
+            <w:r>
+              <w:t>. Os dados são salvos no banco de dados</w:t>
+            </w:r>
+          </w:p>
+          <w:p/>
+          <w:p>
+            <w:r>
+              <w:t>6</w:t>
+            </w:r>
+            <w:r>
+              <w:t>. O sistema retorna uma confirmação de atualização.</w:t>
             </w:r>
           </w:p>
           <w:p/>
@@ -7471,7 +7368,6 @@
               <w:rPr>
                 <w:b/>
               </w:rPr>
-              <w:lastRenderedPageBreak/>
               <w:t>Fluxo alternativo:</w:t>
             </w:r>
           </w:p>
@@ -7804,13 +7700,8 @@
             </w:tcMar>
           </w:tcPr>
           <w:p>
-            <w:proofErr w:type="gramStart"/>
-            <w:r>
-              <w:t>( X</w:t>
-            </w:r>
-            <w:proofErr w:type="gramEnd"/>
-            <w:r>
-              <w:t xml:space="preserve"> )  Essencial                (   ) Importante       (   ) Desejável</w:t>
+            <w:r>
+              <w:t>( X )  Essencial                (   ) Importante       (   ) Desejável</w:t>
             </w:r>
           </w:p>
         </w:tc>
@@ -8319,7 +8210,11 @@
               <w:t>:</w:t>
             </w:r>
           </w:p>
-          <w:p/>
+          <w:p>
+            <w:r>
+              <w:t>2. Uma mensagem de erro é exibida contendo “Não foi possível acessar os dados”</w:t>
+            </w:r>
+          </w:p>
         </w:tc>
       </w:tr>
       <w:tr>
@@ -8692,13 +8587,8 @@
             <w:shd w:val="clear" w:color="auto" w:fill="C5E0B3"/>
           </w:tcPr>
           <w:p>
-            <w:proofErr w:type="gramStart"/>
-            <w:r>
-              <w:t>( X</w:t>
-            </w:r>
-            <w:proofErr w:type="gramEnd"/>
-            <w:r>
-              <w:t xml:space="preserve"> )  Essencial                (   ) Importante       (   ) Desejável</w:t>
+            <w:r>
+              <w:t>( X )  Essencial                (   ) Importante       (   ) Desejável</w:t>
             </w:r>
           </w:p>
         </w:tc>
@@ -8806,7 +8696,10 @@
           </w:tcPr>
           <w:p>
             <w:r>
-              <w:t>O treinador deve preencher os campos de registro necessários.</w:t>
+              <w:t xml:space="preserve">O treinador </w:t>
+            </w:r>
+            <w:r>
+              <w:t>deve estar na página de login</w:t>
             </w:r>
           </w:p>
         </w:tc>
@@ -8840,11 +8733,7 @@
             <w:gridSpan w:val="2"/>
             <w:shd w:val="clear" w:color="auto" w:fill="C5E0B3"/>
           </w:tcPr>
-          <w:p>
-            <w:r>
-              <w:t>O sistema deverá redirecionar o treinador para a página de login</w:t>
-            </w:r>
-          </w:p>
+          <w:p/>
         </w:tc>
       </w:tr>
       <w:tr>
@@ -8926,7 +8815,6 @@
           </w:p>
           <w:p/>
           <w:p/>
-          <w:p/>
           <w:p>
             <w:r>
               <w:t>4. Preenche os campos necessários para registro.</w:t>
@@ -8958,8 +8846,6 @@
               <w:t>:</w:t>
             </w:r>
           </w:p>
-          <w:p/>
-          <w:p/>
           <w:p/>
           <w:p/>
           <w:p/>
@@ -8976,9 +8862,34 @@
           <w:p/>
           <w:p>
             <w:r>
-              <w:t>6.Valida as credenciais utilizadas</w:t>
-            </w:r>
-          </w:p>
+              <w:t>6.</w:t>
+            </w:r>
+            <w:r>
+              <w:t>As credenciais são validadas</w:t>
+            </w:r>
+          </w:p>
+          <w:p>
+            <w:r>
+              <w:t>7. Os dados são validados.</w:t>
+            </w:r>
+          </w:p>
+          <w:p>
+            <w:r>
+              <w:t>8</w:t>
+            </w:r>
+            <w:r>
+              <w:t>. As regras de negócio são aplicadas</w:t>
+            </w:r>
+          </w:p>
+          <w:p>
+            <w:r>
+              <w:t>9</w:t>
+            </w:r>
+            <w:r>
+              <w:t>. Os dados são salvos no banco de dados</w:t>
+            </w:r>
+          </w:p>
+          <w:p/>
           <w:p>
             <w:r>
               <w:t>7. Redireciona o atleta para a página de login.</w:t>
@@ -9017,7 +8928,10 @@
           </w:tcPr>
           <w:p>
             <w:r>
-              <w:t>Atleta:</w:t>
+              <w:t>Treinador</w:t>
+            </w:r>
+            <w:r>
+              <w:t>:</w:t>
             </w:r>
           </w:p>
         </w:tc>
@@ -9039,22 +8953,29 @@
           </w:p>
           <w:p>
             <w:r>
-              <w:t>4.  Caso alguma credencial não atenda o formato correto, uma mensagem de erro é disparada.</w:t>
-            </w:r>
-          </w:p>
-          <w:p>
-            <w:r>
-              <w:t>5. Caso o Email não seja único uma mensagem de erro é disparada.</w:t>
-            </w:r>
-          </w:p>
-          <w:p>
-            <w:r>
-              <w:t>6. Caso o CPF não seja único uma mensagem de erro é disparada.</w:t>
-            </w:r>
-          </w:p>
-          <w:p>
-            <w:r>
-              <w:t>7. Caso o e-mail nãos seja único uma mensagem de erro é disparada</w:t>
+              <w:t xml:space="preserve">4.  Caso alguma credencial não atenda o formato correto, </w:t>
+            </w:r>
+            <w:r>
+              <w:t>e enviada a mensagem “credenciais inválidas, {nomes da/das credenciais}</w:t>
+            </w:r>
+            <w:r>
+              <w:t>.</w:t>
+            </w:r>
+          </w:p>
+          <w:p>
+            <w:r>
+              <w:t xml:space="preserve">5. Caso o Email não seja único </w:t>
+            </w:r>
+            <w:r>
+              <w:t>uma mensagem de erro é enviada com “Email já cadastrado”</w:t>
+            </w:r>
+          </w:p>
+          <w:p>
+            <w:r>
+              <w:t xml:space="preserve">6. Caso o CPF não seja único uma mensagem </w:t>
+            </w:r>
+            <w:r>
+              <w:t>de erro é enviada com “CPF já cadastrado”</w:t>
             </w:r>
           </w:p>
           <w:p/>
@@ -9093,6 +9014,11 @@
           <w:p>
             <w:r>
               <w:t>1 –Todo usuário cadastrado deve receber um Email de boas-vindas.</w:t>
+            </w:r>
+          </w:p>
+          <w:p>
+            <w:r>
+              <w:t>2 -CPFS são devem ser únicos no banco de dados.</w:t>
             </w:r>
           </w:p>
           <w:p/>
@@ -9354,13 +9280,8 @@
             </w:tcMar>
           </w:tcPr>
           <w:p>
-            <w:proofErr w:type="gramStart"/>
-            <w:r>
-              <w:t>( X</w:t>
-            </w:r>
-            <w:proofErr w:type="gramEnd"/>
-            <w:r>
-              <w:t xml:space="preserve"> )  Essencial                (   ) Importante       (   ) Desejável</w:t>
+            <w:r>
+              <w:t>( X )  Essencial                (   ) Importante       (   ) Desejável</w:t>
             </w:r>
           </w:p>
         </w:tc>
@@ -9733,13 +9654,13 @@
           <w:p/>
           <w:p>
             <w:r>
-              <w:t>1. O Treinador seleciona a opção de exclusão de conta.</w:t>
+              <w:t>1. Selecionar a opção de exclusão de conta.</w:t>
             </w:r>
           </w:p>
           <w:p/>
           <w:p>
             <w:r>
-              <w:t>4. O Treinador confirma a exclusão.</w:t>
+              <w:t>4. O atleta confirma a exclusão.</w:t>
             </w:r>
           </w:p>
           <w:p/>
@@ -9769,6 +9690,7 @@
               <w:rPr>
                 <w:b/>
               </w:rPr>
+              <w:lastRenderedPageBreak/>
               <w:t>Sistema</w:t>
             </w:r>
             <w:r>
@@ -9790,14 +9712,35 @@
           <w:p/>
           <w:p>
             <w:r>
-              <w:t>4. O sistema encerrando sua sessão deleta sua conta.</w:t>
-            </w:r>
-          </w:p>
-          <w:p/>
-          <w:p>
-            <w:r>
-              <w:t>5. Redireciona o atleta a tela de login</w:t>
-            </w:r>
+              <w:t>5. Os dados são validados.</w:t>
+            </w:r>
+          </w:p>
+          <w:p>
+            <w:r>
+              <w:t>6. As regras de negócio são aplicadas</w:t>
+            </w:r>
+          </w:p>
+          <w:p>
+            <w:r>
+              <w:t>7. Os conta é apagada do banco de dados</w:t>
+            </w:r>
+          </w:p>
+          <w:p>
+            <w:r>
+              <w:lastRenderedPageBreak/>
+              <w:t>8. O sistema faz o logoff do usuário</w:t>
+            </w:r>
+          </w:p>
+          <w:p>
+            <w:r>
+              <w:t>9. Retorna o usuário para tela de login.</w:t>
+            </w:r>
+          </w:p>
+          <w:p>
+            <w:pPr>
+              <w:pStyle w:val="PargrafodaLista"/>
+              <w:ind w:left="360"/>
+            </w:pPr>
           </w:p>
           <w:p/>
         </w:tc>
@@ -9833,6 +9776,7 @@
               <w:rPr>
                 <w:b/>
               </w:rPr>
+              <w:lastRenderedPageBreak/>
               <w:t>Fluxo alternativo:</w:t>
             </w:r>
           </w:p>
@@ -9890,12 +9834,18 @@
           </w:p>
           <w:p>
             <w:r>
-              <w:t xml:space="preserve">4.  Caso o treinador tenha participação em algum torneio ele, uma mensagem de erro é disparada. </w:t>
-            </w:r>
-          </w:p>
-          <w:p>
-            <w:r>
-              <w:t>5. Caso algum erro ocorra durante a exclusão uma mensagem de erro é disparada.</w:t>
+              <w:t xml:space="preserve">4.  Caso o atleta tenha participação em algum torneio ele, uma mensagem de erro é enviada com “O </w:t>
+            </w:r>
+            <w:r>
+              <w:t>Treinador</w:t>
+            </w:r>
+            <w:r>
+              <w:t xml:space="preserve"> está em um torneio e não pode ser excluído” </w:t>
+            </w:r>
+          </w:p>
+          <w:p>
+            <w:r>
+              <w:t>5. Caso algum erro ocorra durante a exclusão uma mensagem de erro é enviada.</w:t>
             </w:r>
           </w:p>
         </w:tc>
@@ -9931,7 +9881,6 @@
               <w:rPr>
                 <w:b/>
               </w:rPr>
-              <w:lastRenderedPageBreak/>
               <w:t>Regras de Negócio:</w:t>
             </w:r>
             <w:r>
@@ -10344,13 +10293,8 @@
             </w:tcMar>
           </w:tcPr>
           <w:p>
-            <w:proofErr w:type="gramStart"/>
-            <w:r>
-              <w:t>( X</w:t>
-            </w:r>
-            <w:proofErr w:type="gramEnd"/>
-            <w:r>
-              <w:t xml:space="preserve"> )  Essencial                (   ) Importante       (   ) Desejável</w:t>
+            <w:r>
+              <w:t>( X )  Essencial                (   ) Importante       (   ) Desejável</w:t>
             </w:r>
           </w:p>
         </w:tc>
@@ -10684,6 +10628,7 @@
               <w:rPr>
                 <w:b/>
               </w:rPr>
+              <w:lastRenderedPageBreak/>
               <w:t>Fluxo principal:</w:t>
             </w:r>
           </w:p>
@@ -10771,7 +10716,26 @@
           <w:p/>
           <w:p>
             <w:r>
-              <w:t>4. O sistema retorna uma confirmação de atualização.</w:t>
+              <w:t>5.</w:t>
+            </w:r>
+            <w:r>
+              <w:t>Os dados são validados.</w:t>
+            </w:r>
+          </w:p>
+          <w:p>
+            <w:r>
+              <w:t>6</w:t>
+            </w:r>
+            <w:r>
+              <w:t>. Os dados são salvos no banco de dados</w:t>
+            </w:r>
+          </w:p>
+          <w:p>
+            <w:r>
+              <w:t>7</w:t>
+            </w:r>
+            <w:r>
+              <w:t>. O sistema retorna uma confirmação de atualização.</w:t>
             </w:r>
           </w:p>
           <w:p/>
@@ -10808,7 +10772,6 @@
               <w:rPr>
                 <w:b/>
               </w:rPr>
-              <w:lastRenderedPageBreak/>
               <w:t>Fluxo alternativo:</w:t>
             </w:r>
           </w:p>
@@ -10872,12 +10835,18 @@
           </w:p>
           <w:p>
             <w:r>
-              <w:t>4.  Caso algum erro ocorra com o banco de dados uma mensagem de erro é exibida</w:t>
-            </w:r>
-          </w:p>
-          <w:p>
-            <w:r>
-              <w:t>5.   Caso ocorra algum erro porque o usuário atleta digitou ou enviou um dado inválido, uma mensagem de erro é exibida.</w:t>
+              <w:t>4.  Caso ocorra algum erro ocorrer banco de dados uma mensagem de erro é exibida</w:t>
+            </w:r>
+          </w:p>
+          <w:p>
+            <w:r>
+              <w:t xml:space="preserve">5.   Caso ocorra algum erro porque o usuário </w:t>
+            </w:r>
+            <w:r>
+              <w:t>treinador</w:t>
+            </w:r>
+            <w:r>
+              <w:t xml:space="preserve"> digitou ou enviou um dado inválido, uma mensagem de erro é exibida.</w:t>
             </w:r>
           </w:p>
         </w:tc>
@@ -11269,13 +11238,8 @@
             </w:tcMar>
           </w:tcPr>
           <w:p>
-            <w:proofErr w:type="gramStart"/>
-            <w:r>
-              <w:t>( X</w:t>
-            </w:r>
-            <w:proofErr w:type="gramEnd"/>
-            <w:r>
-              <w:t xml:space="preserve"> )  Essencial                (   ) Importante       (   ) Desejável</w:t>
+            <w:r>
+              <w:t>( X )  Essencial                (   ) Importante       (   ) Desejável</w:t>
             </w:r>
           </w:p>
         </w:tc>
@@ -11491,6 +11455,7 @@
               <w:rPr>
                 <w:b/>
               </w:rPr>
+              <w:lastRenderedPageBreak/>
               <w:t>Pós-condição:</w:t>
             </w:r>
           </w:p>
@@ -11685,6 +11650,25 @@
           </w:p>
           <w:p>
             <w:r>
+              <w:t>3</w:t>
+            </w:r>
+            <w:r>
+              <w:t>. Os dados são validados.</w:t>
+            </w:r>
+          </w:p>
+          <w:p>
+            <w:r>
+              <w:t>4</w:t>
+            </w:r>
+            <w:r>
+              <w:t xml:space="preserve">. Os </w:t>
+            </w:r>
+            <w:r>
+              <w:t>dados são adquiridos do banco de dados</w:t>
+            </w:r>
+          </w:p>
+          <w:p>
+            <w:r>
               <w:t>3. O sistema retornará as informações de perfil do treinador</w:t>
             </w:r>
           </w:p>
@@ -11722,7 +11706,6 @@
               <w:rPr>
                 <w:b/>
               </w:rPr>
-              <w:lastRenderedPageBreak/>
               <w:t>Fluxo alternativo:</w:t>
             </w:r>
           </w:p>
@@ -11784,7 +11767,11 @@
               <w:t>:</w:t>
             </w:r>
           </w:p>
-          <w:p/>
+          <w:p>
+            <w:r>
+              <w:t>2. Uma mensagem de erro é exibida contendo “Não foi possível acessar os dados”</w:t>
+            </w:r>
+          </w:p>
         </w:tc>
       </w:tr>
       <w:tr>
@@ -12136,15 +12123,7 @@
           </w:tcPr>
           <w:p>
             <w:r>
-              <w:t xml:space="preserve">() Essencial             </w:t>
-            </w:r>
-            <w:proofErr w:type="gramStart"/>
-            <w:r>
-              <w:t xml:space="preserve">   (</w:t>
-            </w:r>
-            <w:proofErr w:type="gramEnd"/>
-            <w:r>
-              <w:t xml:space="preserve">  X ) Importante       (   ) Desejável</w:t>
+              <w:t>() Essencial                (  X ) Importante       (   ) Desejável</w:t>
             </w:r>
           </w:p>
         </w:tc>
@@ -12478,6 +12457,7 @@
               <w:rPr>
                 <w:b/>
               </w:rPr>
+              <w:lastRenderedPageBreak/>
               <w:t>Fluxo principal:</w:t>
             </w:r>
           </w:p>
@@ -12557,6 +12537,23 @@
           </w:p>
           <w:p>
             <w:r>
+              <w:t>3. Os dados são validados.</w:t>
+            </w:r>
+          </w:p>
+          <w:p>
+            <w:r>
+              <w:t xml:space="preserve">4. Os </w:t>
+            </w:r>
+            <w:r>
+              <w:t xml:space="preserve">dados são </w:t>
+            </w:r>
+            <w:r>
+              <w:t>adquiridos do banco de dados</w:t>
+            </w:r>
+          </w:p>
+          <w:p/>
+          <w:p>
+            <w:r>
               <w:t>3. O sistema retornará as informações de perfil dos atletas</w:t>
             </w:r>
           </w:p>
@@ -12689,7 +12686,6 @@
               <w:rPr>
                 <w:b/>
               </w:rPr>
-              <w:lastRenderedPageBreak/>
               <w:t>Regras de Negócio:</w:t>
             </w:r>
             <w:r>
@@ -13026,13 +13022,8 @@
             <w:shd w:val="clear" w:color="auto" w:fill="C5E0B3"/>
           </w:tcPr>
           <w:p>
-            <w:proofErr w:type="gramStart"/>
-            <w:r>
-              <w:t>( X</w:t>
-            </w:r>
-            <w:proofErr w:type="gramEnd"/>
-            <w:r>
-              <w:t xml:space="preserve"> )  Essencial                (   ) Importante       (   ) Desejável</w:t>
+            <w:r>
+              <w:t>( X )  Essencial                (   ) Importante       (   ) Desejável</w:t>
             </w:r>
           </w:p>
         </w:tc>
@@ -13234,6 +13225,7 @@
               <w:rPr>
                 <w:b/>
               </w:rPr>
+              <w:lastRenderedPageBreak/>
               <w:t>Fluxo principal:</w:t>
             </w:r>
           </w:p>
@@ -13398,7 +13390,6 @@
               <w:rPr>
                 <w:b/>
               </w:rPr>
-              <w:lastRenderedPageBreak/>
               <w:t>Regras de Negócio:</w:t>
             </w:r>
           </w:p>
@@ -13711,13 +13702,8 @@
             </w:tcMar>
           </w:tcPr>
           <w:p>
-            <w:proofErr w:type="gramStart"/>
-            <w:r>
-              <w:t>( X</w:t>
-            </w:r>
-            <w:proofErr w:type="gramEnd"/>
-            <w:r>
-              <w:t xml:space="preserve"> )  Essencial                (   ) Importante       (   ) Desejável</w:t>
+            <w:r>
+              <w:t>( X )  Essencial                (   ) Importante       (   ) Desejável</w:t>
             </w:r>
           </w:p>
         </w:tc>
@@ -14051,6 +14037,7 @@
               <w:rPr>
                 <w:b/>
               </w:rPr>
+              <w:lastRenderedPageBreak/>
               <w:t>Fluxo principal:</w:t>
             </w:r>
           </w:p>
@@ -14270,7 +14257,6 @@
               <w:rPr>
                 <w:b/>
               </w:rPr>
-              <w:lastRenderedPageBreak/>
               <w:t>Regras de Negócio:</w:t>
             </w:r>
             <w:r>
@@ -14555,13 +14541,8 @@
             </w:tcMar>
           </w:tcPr>
           <w:p>
-            <w:proofErr w:type="gramStart"/>
-            <w:r>
-              <w:t>( X</w:t>
-            </w:r>
-            <w:proofErr w:type="gramEnd"/>
-            <w:r>
-              <w:t xml:space="preserve"> )  Essencial                (   ) Importante       (   ) Desejável</w:t>
+            <w:r>
+              <w:t>( X )  Essencial                (   ) Importante       (   ) Desejável</w:t>
             </w:r>
           </w:p>
         </w:tc>
@@ -14934,6 +14915,7 @@
           <w:p/>
           <w:p>
             <w:r>
+              <w:lastRenderedPageBreak/>
               <w:t>2. O administrador digita os dados desejados.</w:t>
             </w:r>
           </w:p>
@@ -14970,6 +14952,7 @@
               <w:rPr>
                 <w:b/>
               </w:rPr>
+              <w:lastRenderedPageBreak/>
               <w:t>Sistema</w:t>
             </w:r>
             <w:r>
@@ -15027,6 +15010,7 @@
               <w:rPr>
                 <w:b/>
               </w:rPr>
+              <w:lastRenderedPageBreak/>
               <w:t>Fluxo alternativo:</w:t>
             </w:r>
           </w:p>
@@ -15131,7 +15115,6 @@
               <w:rPr>
                 <w:b/>
               </w:rPr>
-              <w:lastRenderedPageBreak/>
               <w:t>Regras de Negócio:</w:t>
             </w:r>
             <w:r>
@@ -15449,13 +15432,8 @@
             </w:tcMar>
           </w:tcPr>
           <w:p>
-            <w:proofErr w:type="gramStart"/>
-            <w:r>
-              <w:t>( X</w:t>
-            </w:r>
-            <w:proofErr w:type="gramEnd"/>
-            <w:r>
-              <w:t xml:space="preserve"> )  Essencial                (   ) Importante       (   ) Desejável</w:t>
+            <w:r>
+              <w:t>( X )  Essencial                (   ) Importante       (   ) Desejável</w:t>
             </w:r>
           </w:p>
         </w:tc>
@@ -15794,6 +15772,7 @@
               <w:rPr>
                 <w:b/>
               </w:rPr>
+              <w:lastRenderedPageBreak/>
               <w:t>Fluxo principal:</w:t>
             </w:r>
           </w:p>
@@ -15996,7 +15975,6 @@
               <w:rPr>
                 <w:b/>
               </w:rPr>
-              <w:lastRenderedPageBreak/>
               <w:t>Regras de Negócio:</w:t>
             </w:r>
             <w:r>
@@ -16274,13 +16252,8 @@
             <w:shd w:val="clear" w:color="auto" w:fill="C5E0B3"/>
           </w:tcPr>
           <w:p>
-            <w:proofErr w:type="gramStart"/>
-            <w:r>
-              <w:t>( X</w:t>
-            </w:r>
-            <w:proofErr w:type="gramEnd"/>
-            <w:r>
-              <w:t xml:space="preserve"> )  Essencial                (   ) Importante       (   ) Desejável</w:t>
+            <w:r>
+              <w:t>( X )  Essencial                (   ) Importante       (   ) Desejável</w:t>
             </w:r>
           </w:p>
         </w:tc>
@@ -16507,6 +16480,7 @@
           <w:p/>
           <w:p>
             <w:r>
+              <w:lastRenderedPageBreak/>
               <w:t>4. Preenche os campos necessários para registro.</w:t>
             </w:r>
           </w:p>
@@ -16530,6 +16504,7 @@
               <w:rPr>
                 <w:b/>
               </w:rPr>
+              <w:lastRenderedPageBreak/>
               <w:t>Sistema</w:t>
             </w:r>
             <w:r>
@@ -16583,6 +16558,7 @@
               <w:rPr>
                 <w:b/>
               </w:rPr>
+              <w:lastRenderedPageBreak/>
               <w:t>Fluxo alternativo:</w:t>
             </w:r>
           </w:p>
@@ -16920,13 +16896,8 @@
             </w:tcMar>
           </w:tcPr>
           <w:p>
-            <w:proofErr w:type="gramStart"/>
-            <w:r>
-              <w:t>( X</w:t>
-            </w:r>
-            <w:proofErr w:type="gramEnd"/>
-            <w:r>
-              <w:t xml:space="preserve"> )  Essencial                (   ) Importante       (   ) Desejável</w:t>
+            <w:r>
+              <w:t>( X )  Essencial                (   ) Importante       (   ) Desejável</w:t>
             </w:r>
           </w:p>
         </w:tc>
@@ -17331,6 +17302,7 @@
               <w:rPr>
                 <w:b/>
               </w:rPr>
+              <w:lastRenderedPageBreak/>
               <w:t>Sistema</w:t>
             </w:r>
             <w:r>
@@ -17821,13 +17793,8 @@
             </w:tcMar>
           </w:tcPr>
           <w:p>
-            <w:proofErr w:type="gramStart"/>
-            <w:r>
-              <w:t>( X</w:t>
-            </w:r>
-            <w:proofErr w:type="gramEnd"/>
-            <w:r>
-              <w:t xml:space="preserve"> )  Essencial                (   ) Importante       (   ) Desejável</w:t>
+            <w:r>
+              <w:t>( X )  Essencial                (   ) Importante       (   ) Desejável</w:t>
             </w:r>
           </w:p>
         </w:tc>
@@ -18161,6 +18128,7 @@
               <w:rPr>
                 <w:b/>
               </w:rPr>
+              <w:lastRenderedPageBreak/>
               <w:t>Fluxo principal:</w:t>
             </w:r>
           </w:p>
@@ -18705,13 +18673,8 @@
             </w:tcMar>
           </w:tcPr>
           <w:p>
-            <w:proofErr w:type="gramStart"/>
-            <w:r>
-              <w:t>( X</w:t>
-            </w:r>
-            <w:proofErr w:type="gramEnd"/>
-            <w:r>
-              <w:t xml:space="preserve"> )  Essencial                (   ) Importante       (   ) Desejável</w:t>
+            <w:r>
+              <w:t>( X )  Essencial                (   ) Importante       (   ) Desejável</w:t>
             </w:r>
           </w:p>
         </w:tc>
@@ -18834,16 +18797,7 @@
           </w:tcPr>
           <w:p>
             <w:r>
-              <w:t>Os atores</w:t>
-            </w:r>
-            <w:r>
-              <w:t xml:space="preserve"> pode</w:t>
-            </w:r>
-            <w:r>
-              <w:t>m</w:t>
-            </w:r>
-            <w:r>
-              <w:t xml:space="preserve"> visualizar as informações das inscrições</w:t>
+              <w:t>Os atores podem visualizar as informações das inscrições</w:t>
             </w:r>
           </w:p>
         </w:tc>
@@ -19069,6 +19023,7 @@
               <w:rPr>
                 <w:b/>
               </w:rPr>
+              <w:lastRenderedPageBreak/>
               <w:t>Fluxo principal:</w:t>
             </w:r>
           </w:p>
@@ -19609,25 +19564,7 @@
           <w:sz w:val="22"/>
           <w:szCs w:val="22"/>
         </w:rPr>
-        <w:t xml:space="preserve">Os requisitos não funcionais devem ser identificados com um identificador único, da mesma maneira que os requisitos funcionais (casos de uso). Inicie a numeração com o identificador NF001 e prossiga incrementando os números </w:t>
-      </w:r>
-      <w:proofErr w:type="gramStart"/>
-      <w:r>
-        <w:rPr>
-          <w:color w:val="5B9BD5"/>
-          <w:sz w:val="22"/>
-          <w:szCs w:val="22"/>
-        </w:rPr>
-        <w:t>a</w:t>
-      </w:r>
-      <w:proofErr w:type="gramEnd"/>
-      <w:r>
-        <w:rPr>
-          <w:color w:val="5B9BD5"/>
-          <w:sz w:val="22"/>
-          <w:szCs w:val="22"/>
-        </w:rPr>
-        <w:t xml:space="preserve"> medida que forem surgindo novos requisitos não funcionais. Reinicie a numeração em cada subseção. Forneça também um nome para o requisito, como foi feito para os requisitos funcionais.</w:t>
+        <w:t>Os requisitos não funcionais devem ser identificados com um identificador único, da mesma maneira que os requisitos funcionais (casos de uso). Inicie a numeração com o identificador NF001 e prossiga incrementando os números a medida que forem surgindo novos requisitos não funcionais. Reinicie a numeração em cada subseção. Forneça também um nome para o requisito, como foi feito para os requisitos funcionais.</w:t>
       </w:r>
     </w:p>
     <w:p>
@@ -21068,43 +21005,7 @@
           <w:sz w:val="22"/>
           <w:szCs w:val="22"/>
         </w:rPr>
-        <w:t xml:space="preserve">&lt;Esta seção deve conter desenhos ou rascunhos das telas do sistema que forem necessários ou convenientes para esclarecer algum dos requisitos do sistema. O aluno pode utilizar ferramentas como </w:t>
-      </w:r>
-      <w:proofErr w:type="spellStart"/>
-      <w:r>
-        <w:rPr>
-          <w:color w:val="5B9BD5"/>
-          <w:sz w:val="22"/>
-          <w:szCs w:val="22"/>
-        </w:rPr>
-        <w:t>Balsamiq</w:t>
-      </w:r>
-      <w:proofErr w:type="spellEnd"/>
-      <w:r>
-        <w:rPr>
-          <w:color w:val="5B9BD5"/>
-          <w:sz w:val="22"/>
-          <w:szCs w:val="22"/>
-        </w:rPr>
-        <w:t xml:space="preserve"> para </w:t>
-      </w:r>
-      <w:proofErr w:type="spellStart"/>
-      <w:r>
-        <w:rPr>
-          <w:color w:val="5B9BD5"/>
-          <w:sz w:val="22"/>
-          <w:szCs w:val="22"/>
-        </w:rPr>
-        <w:t>prototipar</w:t>
-      </w:r>
-      <w:proofErr w:type="spellEnd"/>
-      <w:r>
-        <w:rPr>
-          <w:color w:val="5B9BD5"/>
-          <w:sz w:val="22"/>
-          <w:szCs w:val="22"/>
-        </w:rPr>
-        <w:t xml:space="preserve"> a interface, apesar de não ser a melhor opção. Mais ferramentas podem ser encontradas em </w:t>
+        <w:t xml:space="preserve">&lt;Esta seção deve conter desenhos ou rascunhos das telas do sistema que forem necessários ou convenientes para esclarecer algum dos requisitos do sistema. O aluno pode utilizar ferramentas como Balsamiq para prototipar a interface, apesar de não ser a melhor opção. Mais ferramentas podem ser encontradas em </w:t>
       </w:r>
       <w:hyperlink r:id="rId22">
         <w:r>
@@ -21123,115 +21024,7 @@
           <w:sz w:val="22"/>
           <w:szCs w:val="22"/>
         </w:rPr>
-        <w:t xml:space="preserve">. A melhor opção RECOMENDADA FORTEMENTE é para o aluno fazer a prototipação da interface em HTML, </w:t>
-      </w:r>
-      <w:proofErr w:type="gramStart"/>
-      <w:r>
-        <w:rPr>
-          <w:color w:val="5B9BD5"/>
-          <w:sz w:val="22"/>
-          <w:szCs w:val="22"/>
-        </w:rPr>
-        <w:t>Angular</w:t>
-      </w:r>
-      <w:proofErr w:type="gramEnd"/>
-      <w:r>
-        <w:rPr>
-          <w:color w:val="5B9BD5"/>
-          <w:sz w:val="22"/>
-          <w:szCs w:val="22"/>
-        </w:rPr>
-        <w:t xml:space="preserve"> ou qualquer outra tecnologia que o permita fazer a interface de sistemas WEB e reaproveitá-la na fase de projeto. Assim evita-se o fato de fazer desenhos de interface os quais serão jogados fora por não ser a interface propriamente dita. Use nomes significativos para identificar cada interface como </w:t>
-      </w:r>
-      <w:proofErr w:type="spellStart"/>
-      <w:r>
-        <w:rPr>
-          <w:color w:val="5B9BD5"/>
-          <w:sz w:val="22"/>
-          <w:szCs w:val="22"/>
-        </w:rPr>
-        <w:t>I_Login</w:t>
-      </w:r>
-      <w:proofErr w:type="spellEnd"/>
-      <w:r>
-        <w:rPr>
-          <w:color w:val="5B9BD5"/>
-          <w:sz w:val="22"/>
-          <w:szCs w:val="22"/>
-        </w:rPr>
-        <w:t xml:space="preserve">, </w:t>
-      </w:r>
-      <w:proofErr w:type="spellStart"/>
-      <w:r>
-        <w:rPr>
-          <w:color w:val="5B9BD5"/>
-          <w:sz w:val="22"/>
-          <w:szCs w:val="22"/>
-        </w:rPr>
-        <w:t>I_Erro_login</w:t>
-      </w:r>
-      <w:proofErr w:type="spellEnd"/>
-      <w:r>
-        <w:rPr>
-          <w:color w:val="5B9BD5"/>
-          <w:sz w:val="22"/>
-          <w:szCs w:val="22"/>
-        </w:rPr>
-        <w:t xml:space="preserve">, </w:t>
-      </w:r>
-      <w:proofErr w:type="spellStart"/>
-      <w:r>
-        <w:rPr>
-          <w:color w:val="5B9BD5"/>
-          <w:sz w:val="22"/>
-          <w:szCs w:val="22"/>
-        </w:rPr>
-        <w:t>I_CadastrarCliente</w:t>
-      </w:r>
-      <w:proofErr w:type="spellEnd"/>
-      <w:r>
-        <w:rPr>
-          <w:color w:val="5B9BD5"/>
-          <w:sz w:val="22"/>
-          <w:szCs w:val="22"/>
-        </w:rPr>
-        <w:t xml:space="preserve">. Descreva cada </w:t>
-      </w:r>
-      <w:proofErr w:type="gramStart"/>
-      <w:r>
-        <w:rPr>
-          <w:color w:val="5B9BD5"/>
-          <w:sz w:val="22"/>
-          <w:szCs w:val="22"/>
-        </w:rPr>
-        <w:t>interface  em</w:t>
-      </w:r>
-      <w:proofErr w:type="gramEnd"/>
-      <w:r>
-        <w:rPr>
-          <w:color w:val="5B9BD5"/>
-          <w:sz w:val="22"/>
-          <w:szCs w:val="22"/>
-        </w:rPr>
-        <w:t xml:space="preserve"> uma subseção. O aluno deverá utilizar </w:t>
-      </w:r>
-      <w:proofErr w:type="spellStart"/>
-      <w:r>
-        <w:rPr>
-          <w:color w:val="5B9BD5"/>
-          <w:sz w:val="22"/>
-          <w:szCs w:val="22"/>
-        </w:rPr>
-        <w:t>templates</w:t>
-      </w:r>
-      <w:proofErr w:type="spellEnd"/>
-      <w:r>
-        <w:rPr>
-          <w:color w:val="5B9BD5"/>
-          <w:sz w:val="22"/>
-          <w:szCs w:val="22"/>
-        </w:rPr>
-        <w:t xml:space="preserve"> já prontos caso queira, fazendo uma interface agradável.&gt;</w:t>
+        <w:t>. A melhor opção RECOMENDADA FORTEMENTE é para o aluno fazer a prototipação da interface em HTML, Angular ou qualquer outra tecnologia que o permita fazer a interface de sistemas WEB e reaproveitá-la na fase de projeto. Assim evita-se o fato de fazer desenhos de interface os quais serão jogados fora por não ser a interface propriamente dita. Use nomes significativos para identificar cada interface como I_Login, I_Erro_login, I_CadastrarCliente. Descreva cada interface  em uma subseção. O aluno deverá utilizar templates já prontos caso queira, fazendo uma interface agradável.&gt;</w:t>
       </w:r>
     </w:p>
     <w:p>
@@ -21274,79 +21067,7 @@
           <w:sz w:val="22"/>
           <w:szCs w:val="22"/>
         </w:rPr>
-        <w:t>car uma interface com mensagem de sucesso. Assim, a interface de login do sistema é nomeada como “</w:t>
-      </w:r>
-      <w:proofErr w:type="spellStart"/>
-      <w:r>
-        <w:rPr>
-          <w:color w:val="000000"/>
-          <w:sz w:val="22"/>
-          <w:szCs w:val="22"/>
-        </w:rPr>
-        <w:t>I_Login</w:t>
-      </w:r>
-      <w:proofErr w:type="spellEnd"/>
-      <w:r>
-        <w:rPr>
-          <w:color w:val="000000"/>
-          <w:sz w:val="22"/>
-          <w:szCs w:val="22"/>
-        </w:rPr>
-        <w:t xml:space="preserve">”. A interface de erro do login para um </w:t>
-      </w:r>
-      <w:proofErr w:type="spellStart"/>
-      <w:r>
-        <w:rPr>
-          <w:color w:val="000000"/>
-          <w:sz w:val="22"/>
-          <w:szCs w:val="22"/>
-        </w:rPr>
-        <w:t>username</w:t>
-      </w:r>
-      <w:proofErr w:type="spellEnd"/>
-      <w:r>
-        <w:rPr>
-          <w:color w:val="000000"/>
-          <w:sz w:val="22"/>
-          <w:szCs w:val="22"/>
-        </w:rPr>
-        <w:t xml:space="preserve"> inválido e uma senha inválida é nomeada respectivamente como “</w:t>
-      </w:r>
-      <w:proofErr w:type="spellStart"/>
-      <w:r>
-        <w:rPr>
-          <w:color w:val="000000"/>
-          <w:sz w:val="22"/>
-          <w:szCs w:val="22"/>
-        </w:rPr>
-        <w:t>IE_LoginUsername</w:t>
-      </w:r>
-      <w:proofErr w:type="spellEnd"/>
-      <w:r>
-        <w:rPr>
-          <w:color w:val="000000"/>
-          <w:sz w:val="22"/>
-          <w:szCs w:val="22"/>
-        </w:rPr>
-        <w:t>” e “</w:t>
-      </w:r>
-      <w:proofErr w:type="spellStart"/>
-      <w:r>
-        <w:rPr>
-          <w:color w:val="000000"/>
-          <w:sz w:val="22"/>
-          <w:szCs w:val="22"/>
-        </w:rPr>
-        <w:t>IE_LoginSenhaInválida</w:t>
-      </w:r>
-      <w:proofErr w:type="spellEnd"/>
-      <w:r>
-        <w:rPr>
-          <w:color w:val="000000"/>
-          <w:sz w:val="22"/>
-          <w:szCs w:val="22"/>
-        </w:rPr>
-        <w:t xml:space="preserve">”. </w:t>
+        <w:t xml:space="preserve">car uma interface com mensagem de sucesso. Assim, a interface de login do sistema é nomeada como “I_Login”. A interface de erro do login para um username inválido e uma senha inválida é nomeada respectivamente como “IE_LoginUsername” e “IE_LoginSenhaInválida”. </w:t>
       </w:r>
     </w:p>
     <w:p>
@@ -21408,7 +21129,6 @@
         </w:rPr>
         <w:t xml:space="preserve">A prototipação foi realizada no </w:t>
       </w:r>
-      <w:proofErr w:type="spellStart"/>
       <w:r>
         <w:rPr>
           <w:color w:val="000000"/>
@@ -21425,7 +21145,6 @@
         </w:rPr>
         <w:t>igma</w:t>
       </w:r>
-      <w:proofErr w:type="spellEnd"/>
       <w:r>
         <w:rPr>
           <w:color w:val="000000"/>
@@ -22190,39 +21909,7 @@
                 <w:rFonts w:ascii="Arial" w:eastAsia="Arial" w:hAnsi="Arial" w:cs="Arial"/>
                 <w:b/>
               </w:rPr>
-              <w:t xml:space="preserve">Restrições de domínio (PK, FK, </w:t>
-            </w:r>
-            <w:proofErr w:type="spellStart"/>
-            <w:r>
-              <w:rPr>
-                <w:rFonts w:ascii="Arial" w:eastAsia="Arial" w:hAnsi="Arial" w:cs="Arial"/>
-                <w:b/>
-              </w:rPr>
-              <w:t>Not</w:t>
-            </w:r>
-            <w:proofErr w:type="spellEnd"/>
-            <w:r>
-              <w:rPr>
-                <w:rFonts w:ascii="Arial" w:eastAsia="Arial" w:hAnsi="Arial" w:cs="Arial"/>
-                <w:b/>
-              </w:rPr>
-              <w:t xml:space="preserve"> </w:t>
-            </w:r>
-            <w:proofErr w:type="spellStart"/>
-            <w:r>
-              <w:rPr>
-                <w:rFonts w:ascii="Arial" w:eastAsia="Arial" w:hAnsi="Arial" w:cs="Arial"/>
-                <w:b/>
-              </w:rPr>
-              <w:t>Null</w:t>
-            </w:r>
-            <w:proofErr w:type="spellEnd"/>
-            <w:r>
-              <w:rPr>
-                <w:rFonts w:ascii="Arial" w:eastAsia="Arial" w:hAnsi="Arial" w:cs="Arial"/>
-                <w:b/>
-              </w:rPr>
-              <w:t>, Unique)</w:t>
+              <w:t>Restrições de domínio (PK, FK, Not Null, Unique)</w:t>
             </w:r>
           </w:p>
         </w:tc>
@@ -22329,14 +22016,12 @@
                 <w:rFonts w:ascii="Arial" w:eastAsia="Arial" w:hAnsi="Arial" w:cs="Arial"/>
               </w:rPr>
             </w:pPr>
-            <w:proofErr w:type="spellStart"/>
             <w:r>
               <w:rPr>
                 <w:rFonts w:ascii="Arial" w:eastAsia="Arial" w:hAnsi="Arial" w:cs="Arial"/>
               </w:rPr>
               <w:t>Int</w:t>
             </w:r>
-            <w:proofErr w:type="spellEnd"/>
           </w:p>
         </w:tc>
         <w:tc>
@@ -22505,14 +22190,12 @@
                 <w:rFonts w:ascii="Arial" w:eastAsia="Arial" w:hAnsi="Arial" w:cs="Arial"/>
               </w:rPr>
             </w:pPr>
-            <w:proofErr w:type="spellStart"/>
             <w:r>
               <w:rPr>
                 <w:rFonts w:ascii="Arial" w:eastAsia="Arial" w:hAnsi="Arial" w:cs="Arial"/>
               </w:rPr>
               <w:t>String</w:t>
             </w:r>
-            <w:proofErr w:type="spellEnd"/>
           </w:p>
         </w:tc>
         <w:tc>
@@ -22577,28 +22260,12 @@
                 <w:rFonts w:ascii="Arial" w:eastAsia="Arial" w:hAnsi="Arial" w:cs="Arial"/>
               </w:rPr>
             </w:pPr>
-            <w:proofErr w:type="spellStart"/>
-            <w:r>
-              <w:rPr>
-                <w:rFonts w:ascii="Arial" w:eastAsia="Arial" w:hAnsi="Arial" w:cs="Arial"/>
-              </w:rPr>
-              <w:t>Not</w:t>
-            </w:r>
-            <w:proofErr w:type="spellEnd"/>
-            <w:r>
-              <w:rPr>
-                <w:rFonts w:ascii="Arial" w:eastAsia="Arial" w:hAnsi="Arial" w:cs="Arial"/>
-              </w:rPr>
-              <w:t xml:space="preserve"> </w:t>
-            </w:r>
-            <w:proofErr w:type="spellStart"/>
-            <w:r>
-              <w:rPr>
-                <w:rFonts w:ascii="Arial" w:eastAsia="Arial" w:hAnsi="Arial" w:cs="Arial"/>
-              </w:rPr>
-              <w:t>null</w:t>
-            </w:r>
-            <w:proofErr w:type="spellEnd"/>
+            <w:r>
+              <w:rPr>
+                <w:rFonts w:ascii="Arial" w:eastAsia="Arial" w:hAnsi="Arial" w:cs="Arial"/>
+              </w:rPr>
+              <w:t>Not null</w:t>
+            </w:r>
           </w:p>
         </w:tc>
       </w:tr>
@@ -22704,14 +22371,12 @@
                 <w:rFonts w:ascii="Arial" w:eastAsia="Arial" w:hAnsi="Arial" w:cs="Arial"/>
               </w:rPr>
             </w:pPr>
-            <w:proofErr w:type="spellStart"/>
             <w:r>
               <w:rPr>
                 <w:rFonts w:ascii="Arial" w:eastAsia="Arial" w:hAnsi="Arial" w:cs="Arial"/>
               </w:rPr>
               <w:t>Int</w:t>
             </w:r>
-            <w:proofErr w:type="spellEnd"/>
           </w:p>
         </w:tc>
         <w:tc>
@@ -22780,30 +22445,8 @@
               <w:rPr>
                 <w:rFonts w:ascii="Arial" w:eastAsia="Arial" w:hAnsi="Arial" w:cs="Arial"/>
               </w:rPr>
-              <w:t xml:space="preserve">Unique / </w:t>
-            </w:r>
-            <w:proofErr w:type="spellStart"/>
-            <w:r>
-              <w:rPr>
-                <w:rFonts w:ascii="Arial" w:eastAsia="Arial" w:hAnsi="Arial" w:cs="Arial"/>
-              </w:rPr>
-              <w:t>Not</w:t>
-            </w:r>
-            <w:proofErr w:type="spellEnd"/>
-            <w:r>
-              <w:rPr>
-                <w:rFonts w:ascii="Arial" w:eastAsia="Arial" w:hAnsi="Arial" w:cs="Arial"/>
-              </w:rPr>
-              <w:t xml:space="preserve"> </w:t>
-            </w:r>
-            <w:proofErr w:type="spellStart"/>
-            <w:r>
-              <w:rPr>
-                <w:rFonts w:ascii="Arial" w:eastAsia="Arial" w:hAnsi="Arial" w:cs="Arial"/>
-              </w:rPr>
-              <w:t>null</w:t>
-            </w:r>
-            <w:proofErr w:type="spellEnd"/>
+              <w:t>Unique / Not null</w:t>
+            </w:r>
           </w:p>
         </w:tc>
       </w:tr>
@@ -22909,14 +22552,12 @@
                 <w:rFonts w:ascii="Arial" w:eastAsia="Arial" w:hAnsi="Arial" w:cs="Arial"/>
               </w:rPr>
             </w:pPr>
-            <w:proofErr w:type="spellStart"/>
             <w:r>
               <w:rPr>
                 <w:rFonts w:ascii="Arial" w:eastAsia="Arial" w:hAnsi="Arial" w:cs="Arial"/>
               </w:rPr>
               <w:t>String</w:t>
             </w:r>
-            <w:proofErr w:type="spellEnd"/>
           </w:p>
         </w:tc>
         <w:tc>
@@ -22981,28 +22622,12 @@
                 <w:rFonts w:ascii="Arial" w:eastAsia="Arial" w:hAnsi="Arial" w:cs="Arial"/>
               </w:rPr>
             </w:pPr>
-            <w:proofErr w:type="spellStart"/>
-            <w:r>
-              <w:rPr>
-                <w:rFonts w:ascii="Arial" w:eastAsia="Arial" w:hAnsi="Arial" w:cs="Arial"/>
-              </w:rPr>
-              <w:t>Not</w:t>
-            </w:r>
-            <w:proofErr w:type="spellEnd"/>
-            <w:r>
-              <w:rPr>
-                <w:rFonts w:ascii="Arial" w:eastAsia="Arial" w:hAnsi="Arial" w:cs="Arial"/>
-              </w:rPr>
-              <w:t xml:space="preserve"> </w:t>
-            </w:r>
-            <w:proofErr w:type="spellStart"/>
-            <w:r>
-              <w:rPr>
-                <w:rFonts w:ascii="Arial" w:eastAsia="Arial" w:hAnsi="Arial" w:cs="Arial"/>
-              </w:rPr>
-              <w:t>null</w:t>
-            </w:r>
-            <w:proofErr w:type="spellEnd"/>
+            <w:r>
+              <w:rPr>
+                <w:rFonts w:ascii="Arial" w:eastAsia="Arial" w:hAnsi="Arial" w:cs="Arial"/>
+              </w:rPr>
+              <w:t>Not null</w:t>
+            </w:r>
           </w:p>
         </w:tc>
       </w:tr>
@@ -23562,39 +23187,7 @@
                 <w:rFonts w:ascii="Arial" w:eastAsia="Arial" w:hAnsi="Arial" w:cs="Arial"/>
                 <w:b/>
               </w:rPr>
-              <w:t xml:space="preserve">Restrições de domínio (PK, FK, </w:t>
-            </w:r>
-            <w:proofErr w:type="spellStart"/>
-            <w:r>
-              <w:rPr>
-                <w:rFonts w:ascii="Arial" w:eastAsia="Arial" w:hAnsi="Arial" w:cs="Arial"/>
-                <w:b/>
-              </w:rPr>
-              <w:t>Not</w:t>
-            </w:r>
-            <w:proofErr w:type="spellEnd"/>
-            <w:r>
-              <w:rPr>
-                <w:rFonts w:ascii="Arial" w:eastAsia="Arial" w:hAnsi="Arial" w:cs="Arial"/>
-                <w:b/>
-              </w:rPr>
-              <w:t xml:space="preserve"> </w:t>
-            </w:r>
-            <w:proofErr w:type="spellStart"/>
-            <w:r>
-              <w:rPr>
-                <w:rFonts w:ascii="Arial" w:eastAsia="Arial" w:hAnsi="Arial" w:cs="Arial"/>
-                <w:b/>
-              </w:rPr>
-              <w:t>Null</w:t>
-            </w:r>
-            <w:proofErr w:type="spellEnd"/>
-            <w:r>
-              <w:rPr>
-                <w:rFonts w:ascii="Arial" w:eastAsia="Arial" w:hAnsi="Arial" w:cs="Arial"/>
-                <w:b/>
-              </w:rPr>
-              <w:t>, Unique)</w:t>
+              <w:t>Restrições de domínio (PK, FK, Not Null, Unique)</w:t>
             </w:r>
           </w:p>
         </w:tc>
@@ -23701,14 +23294,12 @@
                 <w:rFonts w:ascii="Arial" w:eastAsia="Arial" w:hAnsi="Arial" w:cs="Arial"/>
               </w:rPr>
             </w:pPr>
-            <w:proofErr w:type="spellStart"/>
             <w:r>
               <w:rPr>
                 <w:rFonts w:ascii="Arial" w:eastAsia="Arial" w:hAnsi="Arial" w:cs="Arial"/>
               </w:rPr>
               <w:t>Int</w:t>
             </w:r>
-            <w:proofErr w:type="spellEnd"/>
           </w:p>
         </w:tc>
         <w:tc>
@@ -23877,14 +23468,12 @@
                 <w:rFonts w:ascii="Arial" w:eastAsia="Arial" w:hAnsi="Arial" w:cs="Arial"/>
               </w:rPr>
             </w:pPr>
-            <w:proofErr w:type="spellStart"/>
             <w:r>
               <w:rPr>
                 <w:rFonts w:ascii="Arial" w:eastAsia="Arial" w:hAnsi="Arial" w:cs="Arial"/>
               </w:rPr>
               <w:t>String</w:t>
             </w:r>
-            <w:proofErr w:type="spellEnd"/>
           </w:p>
         </w:tc>
         <w:tc>
@@ -23949,28 +23538,12 @@
                 <w:rFonts w:ascii="Arial" w:eastAsia="Arial" w:hAnsi="Arial" w:cs="Arial"/>
               </w:rPr>
             </w:pPr>
-            <w:proofErr w:type="spellStart"/>
-            <w:r>
-              <w:rPr>
-                <w:rFonts w:ascii="Arial" w:eastAsia="Arial" w:hAnsi="Arial" w:cs="Arial"/>
-              </w:rPr>
-              <w:t>Not</w:t>
-            </w:r>
-            <w:proofErr w:type="spellEnd"/>
-            <w:r>
-              <w:rPr>
-                <w:rFonts w:ascii="Arial" w:eastAsia="Arial" w:hAnsi="Arial" w:cs="Arial"/>
-              </w:rPr>
-              <w:t xml:space="preserve"> </w:t>
-            </w:r>
-            <w:proofErr w:type="spellStart"/>
-            <w:r>
-              <w:rPr>
-                <w:rFonts w:ascii="Arial" w:eastAsia="Arial" w:hAnsi="Arial" w:cs="Arial"/>
-              </w:rPr>
-              <w:t>null</w:t>
-            </w:r>
-            <w:proofErr w:type="spellEnd"/>
+            <w:r>
+              <w:rPr>
+                <w:rFonts w:ascii="Arial" w:eastAsia="Arial" w:hAnsi="Arial" w:cs="Arial"/>
+              </w:rPr>
+              <w:t>Not null</w:t>
+            </w:r>
           </w:p>
         </w:tc>
       </w:tr>
@@ -24076,14 +23649,12 @@
                 <w:rFonts w:ascii="Arial" w:eastAsia="Arial" w:hAnsi="Arial" w:cs="Arial"/>
               </w:rPr>
             </w:pPr>
-            <w:proofErr w:type="spellStart"/>
             <w:r>
               <w:rPr>
                 <w:rFonts w:ascii="Arial" w:eastAsia="Arial" w:hAnsi="Arial" w:cs="Arial"/>
               </w:rPr>
               <w:t>Int</w:t>
             </w:r>
-            <w:proofErr w:type="spellEnd"/>
           </w:p>
         </w:tc>
         <w:tc>
@@ -24141,28 +23712,12 @@
                 <w:rFonts w:ascii="Arial" w:eastAsia="Arial" w:hAnsi="Arial" w:cs="Arial"/>
               </w:rPr>
             </w:pPr>
-            <w:proofErr w:type="spellStart"/>
-            <w:r>
-              <w:rPr>
-                <w:rFonts w:ascii="Arial" w:eastAsia="Arial" w:hAnsi="Arial" w:cs="Arial"/>
-              </w:rPr>
-              <w:t>Not</w:t>
-            </w:r>
-            <w:proofErr w:type="spellEnd"/>
-            <w:r>
-              <w:rPr>
-                <w:rFonts w:ascii="Arial" w:eastAsia="Arial" w:hAnsi="Arial" w:cs="Arial"/>
-              </w:rPr>
-              <w:t xml:space="preserve"> </w:t>
-            </w:r>
-            <w:proofErr w:type="spellStart"/>
-            <w:r>
-              <w:rPr>
-                <w:rFonts w:ascii="Arial" w:eastAsia="Arial" w:hAnsi="Arial" w:cs="Arial"/>
-              </w:rPr>
-              <w:t>null</w:t>
-            </w:r>
-            <w:proofErr w:type="spellEnd"/>
+            <w:r>
+              <w:rPr>
+                <w:rFonts w:ascii="Arial" w:eastAsia="Arial" w:hAnsi="Arial" w:cs="Arial"/>
+              </w:rPr>
+              <w:t>Not null</w:t>
+            </w:r>
           </w:p>
         </w:tc>
       </w:tr>
@@ -24268,14 +23823,12 @@
                 <w:rFonts w:ascii="Arial" w:eastAsia="Arial" w:hAnsi="Arial" w:cs="Arial"/>
               </w:rPr>
             </w:pPr>
-            <w:proofErr w:type="spellStart"/>
             <w:r>
               <w:rPr>
                 <w:rFonts w:ascii="Arial" w:eastAsia="Arial" w:hAnsi="Arial" w:cs="Arial"/>
               </w:rPr>
               <w:t>String</w:t>
             </w:r>
-            <w:proofErr w:type="spellEnd"/>
           </w:p>
         </w:tc>
         <w:tc>
@@ -24340,28 +23893,12 @@
                 <w:rFonts w:ascii="Arial" w:eastAsia="Arial" w:hAnsi="Arial" w:cs="Arial"/>
               </w:rPr>
             </w:pPr>
-            <w:proofErr w:type="spellStart"/>
-            <w:r>
-              <w:rPr>
-                <w:rFonts w:ascii="Arial" w:eastAsia="Arial" w:hAnsi="Arial" w:cs="Arial"/>
-              </w:rPr>
-              <w:t>Not</w:t>
-            </w:r>
-            <w:proofErr w:type="spellEnd"/>
-            <w:r>
-              <w:rPr>
-                <w:rFonts w:ascii="Arial" w:eastAsia="Arial" w:hAnsi="Arial" w:cs="Arial"/>
-              </w:rPr>
-              <w:t xml:space="preserve"> </w:t>
-            </w:r>
-            <w:proofErr w:type="spellStart"/>
-            <w:r>
-              <w:rPr>
-                <w:rFonts w:ascii="Arial" w:eastAsia="Arial" w:hAnsi="Arial" w:cs="Arial"/>
-              </w:rPr>
-              <w:t>null</w:t>
-            </w:r>
-            <w:proofErr w:type="spellEnd"/>
+            <w:r>
+              <w:rPr>
+                <w:rFonts w:ascii="Arial" w:eastAsia="Arial" w:hAnsi="Arial" w:cs="Arial"/>
+              </w:rPr>
+              <w:t>Not null</w:t>
+            </w:r>
           </w:p>
         </w:tc>
       </w:tr>
@@ -24468,14 +24005,12 @@
                 <w:rFonts w:ascii="Arial" w:eastAsia="Arial" w:hAnsi="Arial" w:cs="Arial"/>
               </w:rPr>
             </w:pPr>
-            <w:proofErr w:type="spellStart"/>
             <w:r>
               <w:rPr>
                 <w:rFonts w:ascii="Arial" w:eastAsia="Arial" w:hAnsi="Arial" w:cs="Arial"/>
               </w:rPr>
               <w:t>Int</w:t>
             </w:r>
-            <w:proofErr w:type="spellEnd"/>
           </w:p>
         </w:tc>
         <w:tc>
@@ -24544,30 +24079,8 @@
               <w:rPr>
                 <w:rFonts w:ascii="Arial" w:eastAsia="Arial" w:hAnsi="Arial" w:cs="Arial"/>
               </w:rPr>
-              <w:t xml:space="preserve">Unique / </w:t>
-            </w:r>
-            <w:proofErr w:type="spellStart"/>
-            <w:r>
-              <w:rPr>
-                <w:rFonts w:ascii="Arial" w:eastAsia="Arial" w:hAnsi="Arial" w:cs="Arial"/>
-              </w:rPr>
-              <w:t>Not</w:t>
-            </w:r>
-            <w:proofErr w:type="spellEnd"/>
-            <w:r>
-              <w:rPr>
-                <w:rFonts w:ascii="Arial" w:eastAsia="Arial" w:hAnsi="Arial" w:cs="Arial"/>
-              </w:rPr>
-              <w:t xml:space="preserve"> </w:t>
-            </w:r>
-            <w:proofErr w:type="spellStart"/>
-            <w:r>
-              <w:rPr>
-                <w:rFonts w:ascii="Arial" w:eastAsia="Arial" w:hAnsi="Arial" w:cs="Arial"/>
-              </w:rPr>
-              <w:t>null</w:t>
-            </w:r>
-            <w:proofErr w:type="spellEnd"/>
+              <w:t>Unique / Not null</w:t>
+            </w:r>
           </w:p>
         </w:tc>
       </w:tr>
@@ -25095,39 +24608,7 @@
                 <w:rFonts w:ascii="Arial" w:eastAsia="Arial" w:hAnsi="Arial" w:cs="Arial"/>
                 <w:b/>
               </w:rPr>
-              <w:t xml:space="preserve">Restrições de domínio (PK, FK, </w:t>
-            </w:r>
-            <w:proofErr w:type="spellStart"/>
-            <w:r>
-              <w:rPr>
-                <w:rFonts w:ascii="Arial" w:eastAsia="Arial" w:hAnsi="Arial" w:cs="Arial"/>
-                <w:b/>
-              </w:rPr>
-              <w:t>Not</w:t>
-            </w:r>
-            <w:proofErr w:type="spellEnd"/>
-            <w:r>
-              <w:rPr>
-                <w:rFonts w:ascii="Arial" w:eastAsia="Arial" w:hAnsi="Arial" w:cs="Arial"/>
-                <w:b/>
-              </w:rPr>
-              <w:t xml:space="preserve"> </w:t>
-            </w:r>
-            <w:proofErr w:type="spellStart"/>
-            <w:r>
-              <w:rPr>
-                <w:rFonts w:ascii="Arial" w:eastAsia="Arial" w:hAnsi="Arial" w:cs="Arial"/>
-                <w:b/>
-              </w:rPr>
-              <w:t>Null</w:t>
-            </w:r>
-            <w:proofErr w:type="spellEnd"/>
-            <w:r>
-              <w:rPr>
-                <w:rFonts w:ascii="Arial" w:eastAsia="Arial" w:hAnsi="Arial" w:cs="Arial"/>
-                <w:b/>
-              </w:rPr>
-              <w:t>, Unique)</w:t>
+              <w:t>Restrições de domínio (PK, FK, Not Null, Unique)</w:t>
             </w:r>
           </w:p>
         </w:tc>
@@ -25234,14 +24715,12 @@
                 <w:rFonts w:ascii="Arial" w:eastAsia="Arial" w:hAnsi="Arial" w:cs="Arial"/>
               </w:rPr>
             </w:pPr>
-            <w:proofErr w:type="spellStart"/>
             <w:r>
               <w:rPr>
                 <w:rFonts w:ascii="Arial" w:eastAsia="Arial" w:hAnsi="Arial" w:cs="Arial"/>
               </w:rPr>
               <w:t>Int</w:t>
             </w:r>
-            <w:proofErr w:type="spellEnd"/>
           </w:p>
         </w:tc>
         <w:tc>
@@ -25410,14 +24889,12 @@
                 <w:rFonts w:ascii="Arial" w:eastAsia="Arial" w:hAnsi="Arial" w:cs="Arial"/>
               </w:rPr>
             </w:pPr>
-            <w:proofErr w:type="spellStart"/>
             <w:r>
               <w:rPr>
                 <w:rFonts w:ascii="Arial" w:eastAsia="Arial" w:hAnsi="Arial" w:cs="Arial"/>
               </w:rPr>
               <w:t>String</w:t>
             </w:r>
-            <w:proofErr w:type="spellEnd"/>
           </w:p>
         </w:tc>
         <w:tc>
@@ -25482,33 +24959,11 @@
                 <w:rFonts w:ascii="Arial" w:eastAsia="Arial" w:hAnsi="Arial" w:cs="Arial"/>
               </w:rPr>
             </w:pPr>
-            <w:proofErr w:type="spellStart"/>
-            <w:r>
-              <w:rPr>
-                <w:rFonts w:ascii="Arial" w:eastAsia="Arial" w:hAnsi="Arial" w:cs="Arial"/>
-              </w:rPr>
-              <w:t>Not</w:t>
-            </w:r>
-            <w:proofErr w:type="spellEnd"/>
-            <w:r>
-              <w:rPr>
-                <w:rFonts w:ascii="Arial" w:eastAsia="Arial" w:hAnsi="Arial" w:cs="Arial"/>
-              </w:rPr>
-              <w:t xml:space="preserve"> </w:t>
-            </w:r>
-            <w:proofErr w:type="spellStart"/>
-            <w:r>
-              <w:rPr>
-                <w:rFonts w:ascii="Arial" w:eastAsia="Arial" w:hAnsi="Arial" w:cs="Arial"/>
-              </w:rPr>
-              <w:t>null</w:t>
-            </w:r>
-            <w:proofErr w:type="spellEnd"/>
-            <w:r>
-              <w:rPr>
-                <w:rFonts w:ascii="Arial" w:eastAsia="Arial" w:hAnsi="Arial" w:cs="Arial"/>
-              </w:rPr>
-              <w:t xml:space="preserve"> / Unique</w:t>
+            <w:r>
+              <w:rPr>
+                <w:rFonts w:ascii="Arial" w:eastAsia="Arial" w:hAnsi="Arial" w:cs="Arial"/>
+              </w:rPr>
+              <w:t>Not null / Unique</w:t>
             </w:r>
           </w:p>
         </w:tc>
@@ -25615,14 +25070,12 @@
                 <w:rFonts w:ascii="Arial" w:eastAsia="Arial" w:hAnsi="Arial" w:cs="Arial"/>
               </w:rPr>
             </w:pPr>
-            <w:proofErr w:type="spellStart"/>
             <w:r>
               <w:rPr>
                 <w:rFonts w:ascii="Arial" w:eastAsia="Arial" w:hAnsi="Arial" w:cs="Arial"/>
               </w:rPr>
               <w:t>String</w:t>
             </w:r>
-            <w:proofErr w:type="spellEnd"/>
           </w:p>
         </w:tc>
         <w:tc>
@@ -25687,28 +25140,12 @@
                 <w:rFonts w:ascii="Arial" w:eastAsia="Arial" w:hAnsi="Arial" w:cs="Arial"/>
               </w:rPr>
             </w:pPr>
-            <w:proofErr w:type="spellStart"/>
-            <w:r>
-              <w:rPr>
-                <w:rFonts w:ascii="Arial" w:eastAsia="Arial" w:hAnsi="Arial" w:cs="Arial"/>
-              </w:rPr>
-              <w:t>Not</w:t>
-            </w:r>
-            <w:proofErr w:type="spellEnd"/>
-            <w:r>
-              <w:rPr>
-                <w:rFonts w:ascii="Arial" w:eastAsia="Arial" w:hAnsi="Arial" w:cs="Arial"/>
-              </w:rPr>
-              <w:t xml:space="preserve"> </w:t>
-            </w:r>
-            <w:proofErr w:type="spellStart"/>
-            <w:r>
-              <w:rPr>
-                <w:rFonts w:ascii="Arial" w:eastAsia="Arial" w:hAnsi="Arial" w:cs="Arial"/>
-              </w:rPr>
-              <w:t>null</w:t>
-            </w:r>
-            <w:proofErr w:type="spellEnd"/>
+            <w:r>
+              <w:rPr>
+                <w:rFonts w:ascii="Arial" w:eastAsia="Arial" w:hAnsi="Arial" w:cs="Arial"/>
+              </w:rPr>
+              <w:t>Not null</w:t>
+            </w:r>
           </w:p>
         </w:tc>
       </w:tr>
@@ -25743,7 +25180,6 @@
                 <w:rFonts w:ascii="Arial" w:eastAsia="Arial" w:hAnsi="Arial" w:cs="Arial"/>
               </w:rPr>
             </w:pPr>
-            <w:proofErr w:type="spellStart"/>
             <w:r>
               <w:rPr>
                 <w:rFonts w:ascii="Arial" w:eastAsia="Arial" w:hAnsi="Arial" w:cs="Arial"/>
@@ -25751,7 +25187,6 @@
               </w:rPr>
               <w:t>Secret</w:t>
             </w:r>
-            <w:proofErr w:type="spellEnd"/>
           </w:p>
         </w:tc>
         <w:tc>
@@ -25816,14 +25251,12 @@
                 <w:rFonts w:ascii="Arial" w:eastAsia="Arial" w:hAnsi="Arial" w:cs="Arial"/>
               </w:rPr>
             </w:pPr>
-            <w:proofErr w:type="spellStart"/>
             <w:r>
               <w:rPr>
                 <w:rFonts w:ascii="Arial" w:eastAsia="Arial" w:hAnsi="Arial" w:cs="Arial"/>
               </w:rPr>
               <w:t>String</w:t>
             </w:r>
-            <w:proofErr w:type="spellEnd"/>
           </w:p>
         </w:tc>
         <w:tc>
@@ -25888,28 +25321,12 @@
                 <w:rFonts w:ascii="Arial" w:eastAsia="Arial" w:hAnsi="Arial" w:cs="Arial"/>
               </w:rPr>
             </w:pPr>
-            <w:proofErr w:type="spellStart"/>
-            <w:r>
-              <w:rPr>
-                <w:rFonts w:ascii="Arial" w:eastAsia="Arial" w:hAnsi="Arial" w:cs="Arial"/>
-              </w:rPr>
-              <w:t>Not</w:t>
-            </w:r>
-            <w:proofErr w:type="spellEnd"/>
-            <w:r>
-              <w:rPr>
-                <w:rFonts w:ascii="Arial" w:eastAsia="Arial" w:hAnsi="Arial" w:cs="Arial"/>
-              </w:rPr>
-              <w:t xml:space="preserve"> </w:t>
-            </w:r>
-            <w:proofErr w:type="spellStart"/>
-            <w:r>
-              <w:rPr>
-                <w:rFonts w:ascii="Arial" w:eastAsia="Arial" w:hAnsi="Arial" w:cs="Arial"/>
-              </w:rPr>
-              <w:t>null</w:t>
-            </w:r>
-            <w:proofErr w:type="spellEnd"/>
+            <w:r>
+              <w:rPr>
+                <w:rFonts w:ascii="Arial" w:eastAsia="Arial" w:hAnsi="Arial" w:cs="Arial"/>
+              </w:rPr>
+              <w:t>Not null</w:t>
+            </w:r>
           </w:p>
         </w:tc>
       </w:tr>
@@ -25944,7 +25361,6 @@
                 <w:rFonts w:ascii="Arial" w:eastAsia="Arial" w:hAnsi="Arial" w:cs="Arial"/>
               </w:rPr>
             </w:pPr>
-            <w:proofErr w:type="spellStart"/>
             <w:r>
               <w:rPr>
                 <w:rFonts w:ascii="Arial" w:eastAsia="Arial" w:hAnsi="Arial" w:cs="Arial"/>
@@ -25952,7 +25368,6 @@
               </w:rPr>
               <w:t>Type</w:t>
             </w:r>
-            <w:proofErr w:type="spellEnd"/>
           </w:p>
         </w:tc>
         <w:tc>
@@ -26017,14 +25432,12 @@
                 <w:rFonts w:ascii="Arial" w:eastAsia="Arial" w:hAnsi="Arial" w:cs="Arial"/>
               </w:rPr>
             </w:pPr>
-            <w:proofErr w:type="spellStart"/>
             <w:r>
               <w:rPr>
                 <w:rFonts w:ascii="Arial" w:eastAsia="Arial" w:hAnsi="Arial" w:cs="Arial"/>
               </w:rPr>
               <w:t>String</w:t>
             </w:r>
-            <w:proofErr w:type="spellEnd"/>
           </w:p>
         </w:tc>
         <w:tc>
@@ -26089,28 +25502,12 @@
                 <w:rFonts w:ascii="Arial" w:eastAsia="Arial" w:hAnsi="Arial" w:cs="Arial"/>
               </w:rPr>
             </w:pPr>
-            <w:proofErr w:type="spellStart"/>
-            <w:r>
-              <w:rPr>
-                <w:rFonts w:ascii="Arial" w:eastAsia="Arial" w:hAnsi="Arial" w:cs="Arial"/>
-              </w:rPr>
-              <w:t>Not</w:t>
-            </w:r>
-            <w:proofErr w:type="spellEnd"/>
-            <w:r>
-              <w:rPr>
-                <w:rFonts w:ascii="Arial" w:eastAsia="Arial" w:hAnsi="Arial" w:cs="Arial"/>
-              </w:rPr>
-              <w:t xml:space="preserve"> </w:t>
-            </w:r>
-            <w:proofErr w:type="spellStart"/>
-            <w:r>
-              <w:rPr>
-                <w:rFonts w:ascii="Arial" w:eastAsia="Arial" w:hAnsi="Arial" w:cs="Arial"/>
-              </w:rPr>
-              <w:t>null</w:t>
-            </w:r>
-            <w:proofErr w:type="spellEnd"/>
+            <w:r>
+              <w:rPr>
+                <w:rFonts w:ascii="Arial" w:eastAsia="Arial" w:hAnsi="Arial" w:cs="Arial"/>
+              </w:rPr>
+              <w:t>Not null</w:t>
+            </w:r>
           </w:p>
         </w:tc>
       </w:tr>
@@ -26782,39 +26179,7 @@
                 <w:rFonts w:ascii="Arial" w:eastAsia="Arial" w:hAnsi="Arial" w:cs="Arial"/>
                 <w:b/>
               </w:rPr>
-              <w:t xml:space="preserve">Restrições de domínio (PK, FK, </w:t>
-            </w:r>
-            <w:proofErr w:type="spellStart"/>
-            <w:r>
-              <w:rPr>
-                <w:rFonts w:ascii="Arial" w:eastAsia="Arial" w:hAnsi="Arial" w:cs="Arial"/>
-                <w:b/>
-              </w:rPr>
-              <w:t>Not</w:t>
-            </w:r>
-            <w:proofErr w:type="spellEnd"/>
-            <w:r>
-              <w:rPr>
-                <w:rFonts w:ascii="Arial" w:eastAsia="Arial" w:hAnsi="Arial" w:cs="Arial"/>
-                <w:b/>
-              </w:rPr>
-              <w:t xml:space="preserve"> </w:t>
-            </w:r>
-            <w:proofErr w:type="spellStart"/>
-            <w:r>
-              <w:rPr>
-                <w:rFonts w:ascii="Arial" w:eastAsia="Arial" w:hAnsi="Arial" w:cs="Arial"/>
-                <w:b/>
-              </w:rPr>
-              <w:t>Null</w:t>
-            </w:r>
-            <w:proofErr w:type="spellEnd"/>
-            <w:r>
-              <w:rPr>
-                <w:rFonts w:ascii="Arial" w:eastAsia="Arial" w:hAnsi="Arial" w:cs="Arial"/>
-                <w:b/>
-              </w:rPr>
-              <w:t>, Unique)</w:t>
+              <w:t>Restrições de domínio (PK, FK, Not Null, Unique)</w:t>
             </w:r>
           </w:p>
         </w:tc>
@@ -26921,14 +26286,12 @@
                 <w:rFonts w:ascii="Arial" w:eastAsia="Arial" w:hAnsi="Arial" w:cs="Arial"/>
               </w:rPr>
             </w:pPr>
-            <w:proofErr w:type="spellStart"/>
             <w:r>
               <w:rPr>
                 <w:rFonts w:ascii="Arial" w:eastAsia="Arial" w:hAnsi="Arial" w:cs="Arial"/>
               </w:rPr>
               <w:t>Int</w:t>
             </w:r>
-            <w:proofErr w:type="spellEnd"/>
           </w:p>
         </w:tc>
         <w:tc>
@@ -27097,14 +26460,12 @@
                 <w:rFonts w:ascii="Arial" w:eastAsia="Arial" w:hAnsi="Arial" w:cs="Arial"/>
               </w:rPr>
             </w:pPr>
-            <w:proofErr w:type="spellStart"/>
             <w:r>
               <w:rPr>
                 <w:rFonts w:ascii="Arial" w:eastAsia="Arial" w:hAnsi="Arial" w:cs="Arial"/>
               </w:rPr>
               <w:t>String</w:t>
             </w:r>
-            <w:proofErr w:type="spellEnd"/>
           </w:p>
         </w:tc>
         <w:tc>
@@ -27169,28 +26530,12 @@
                 <w:rFonts w:ascii="Arial" w:eastAsia="Arial" w:hAnsi="Arial" w:cs="Arial"/>
               </w:rPr>
             </w:pPr>
-            <w:proofErr w:type="spellStart"/>
-            <w:r>
-              <w:rPr>
-                <w:rFonts w:ascii="Arial" w:eastAsia="Arial" w:hAnsi="Arial" w:cs="Arial"/>
-              </w:rPr>
-              <w:t>Not</w:t>
-            </w:r>
-            <w:proofErr w:type="spellEnd"/>
-            <w:r>
-              <w:rPr>
-                <w:rFonts w:ascii="Arial" w:eastAsia="Arial" w:hAnsi="Arial" w:cs="Arial"/>
-              </w:rPr>
-              <w:t xml:space="preserve"> </w:t>
-            </w:r>
-            <w:proofErr w:type="spellStart"/>
-            <w:r>
-              <w:rPr>
-                <w:rFonts w:ascii="Arial" w:eastAsia="Arial" w:hAnsi="Arial" w:cs="Arial"/>
-              </w:rPr>
-              <w:t>null</w:t>
-            </w:r>
-            <w:proofErr w:type="spellEnd"/>
+            <w:r>
+              <w:rPr>
+                <w:rFonts w:ascii="Arial" w:eastAsia="Arial" w:hAnsi="Arial" w:cs="Arial"/>
+              </w:rPr>
+              <w:t>Not null</w:t>
+            </w:r>
           </w:p>
         </w:tc>
       </w:tr>
@@ -27296,14 +26641,12 @@
                 <w:rFonts w:ascii="Arial" w:eastAsia="Arial" w:hAnsi="Arial" w:cs="Arial"/>
               </w:rPr>
             </w:pPr>
-            <w:proofErr w:type="spellStart"/>
             <w:r>
               <w:rPr>
                 <w:rFonts w:ascii="Arial" w:eastAsia="Arial" w:hAnsi="Arial" w:cs="Arial"/>
               </w:rPr>
               <w:t>String</w:t>
             </w:r>
-            <w:proofErr w:type="spellEnd"/>
           </w:p>
         </w:tc>
         <w:tc>
@@ -27368,28 +26711,12 @@
                 <w:rFonts w:ascii="Arial" w:eastAsia="Arial" w:hAnsi="Arial" w:cs="Arial"/>
               </w:rPr>
             </w:pPr>
-            <w:proofErr w:type="spellStart"/>
-            <w:r>
-              <w:rPr>
-                <w:rFonts w:ascii="Arial" w:eastAsia="Arial" w:hAnsi="Arial" w:cs="Arial"/>
-              </w:rPr>
-              <w:t>Not</w:t>
-            </w:r>
-            <w:proofErr w:type="spellEnd"/>
-            <w:r>
-              <w:rPr>
-                <w:rFonts w:ascii="Arial" w:eastAsia="Arial" w:hAnsi="Arial" w:cs="Arial"/>
-              </w:rPr>
-              <w:t xml:space="preserve"> </w:t>
-            </w:r>
-            <w:proofErr w:type="spellStart"/>
-            <w:r>
-              <w:rPr>
-                <w:rFonts w:ascii="Arial" w:eastAsia="Arial" w:hAnsi="Arial" w:cs="Arial"/>
-              </w:rPr>
-              <w:t>null</w:t>
-            </w:r>
-            <w:proofErr w:type="spellEnd"/>
+            <w:r>
+              <w:rPr>
+                <w:rFonts w:ascii="Arial" w:eastAsia="Arial" w:hAnsi="Arial" w:cs="Arial"/>
+              </w:rPr>
+              <w:t>Not null</w:t>
+            </w:r>
           </w:p>
         </w:tc>
       </w:tr>
@@ -27495,14 +26822,12 @@
                 <w:rFonts w:ascii="Arial" w:eastAsia="Arial" w:hAnsi="Arial" w:cs="Arial"/>
               </w:rPr>
             </w:pPr>
-            <w:proofErr w:type="spellStart"/>
             <w:r>
               <w:rPr>
                 <w:rFonts w:ascii="Arial" w:eastAsia="Arial" w:hAnsi="Arial" w:cs="Arial"/>
               </w:rPr>
               <w:t>Int</w:t>
             </w:r>
-            <w:proofErr w:type="spellEnd"/>
           </w:p>
         </w:tc>
         <w:tc>
@@ -27560,28 +26885,12 @@
                 <w:rFonts w:ascii="Arial" w:eastAsia="Arial" w:hAnsi="Arial" w:cs="Arial"/>
               </w:rPr>
             </w:pPr>
-            <w:proofErr w:type="spellStart"/>
-            <w:r>
-              <w:rPr>
-                <w:rFonts w:ascii="Arial" w:eastAsia="Arial" w:hAnsi="Arial" w:cs="Arial"/>
-              </w:rPr>
-              <w:t>Not</w:t>
-            </w:r>
-            <w:proofErr w:type="spellEnd"/>
-            <w:r>
-              <w:rPr>
-                <w:rFonts w:ascii="Arial" w:eastAsia="Arial" w:hAnsi="Arial" w:cs="Arial"/>
-              </w:rPr>
-              <w:t xml:space="preserve"> </w:t>
-            </w:r>
-            <w:proofErr w:type="spellStart"/>
-            <w:r>
-              <w:rPr>
-                <w:rFonts w:ascii="Arial" w:eastAsia="Arial" w:hAnsi="Arial" w:cs="Arial"/>
-              </w:rPr>
-              <w:t>null</w:t>
-            </w:r>
-            <w:proofErr w:type="spellEnd"/>
+            <w:r>
+              <w:rPr>
+                <w:rFonts w:ascii="Arial" w:eastAsia="Arial" w:hAnsi="Arial" w:cs="Arial"/>
+              </w:rPr>
+              <w:t>Not null</w:t>
+            </w:r>
           </w:p>
         </w:tc>
       </w:tr>
@@ -27687,14 +26996,12 @@
                 <w:rFonts w:ascii="Arial" w:eastAsia="Arial" w:hAnsi="Arial" w:cs="Arial"/>
               </w:rPr>
             </w:pPr>
-            <w:proofErr w:type="spellStart"/>
             <w:r>
               <w:rPr>
                 <w:rFonts w:ascii="Arial" w:eastAsia="Arial" w:hAnsi="Arial" w:cs="Arial"/>
               </w:rPr>
               <w:t>String</w:t>
             </w:r>
-            <w:proofErr w:type="spellEnd"/>
           </w:p>
         </w:tc>
         <w:tc>
@@ -27759,28 +27066,12 @@
                 <w:rFonts w:ascii="Arial" w:eastAsia="Arial" w:hAnsi="Arial" w:cs="Arial"/>
               </w:rPr>
             </w:pPr>
-            <w:proofErr w:type="spellStart"/>
-            <w:r>
-              <w:rPr>
-                <w:rFonts w:ascii="Arial" w:eastAsia="Arial" w:hAnsi="Arial" w:cs="Arial"/>
-              </w:rPr>
-              <w:t>Not</w:t>
-            </w:r>
-            <w:proofErr w:type="spellEnd"/>
-            <w:r>
-              <w:rPr>
-                <w:rFonts w:ascii="Arial" w:eastAsia="Arial" w:hAnsi="Arial" w:cs="Arial"/>
-              </w:rPr>
-              <w:t xml:space="preserve"> </w:t>
-            </w:r>
-            <w:proofErr w:type="spellStart"/>
-            <w:r>
-              <w:rPr>
-                <w:rFonts w:ascii="Arial" w:eastAsia="Arial" w:hAnsi="Arial" w:cs="Arial"/>
-              </w:rPr>
-              <w:t>null</w:t>
-            </w:r>
-            <w:proofErr w:type="spellEnd"/>
+            <w:r>
+              <w:rPr>
+                <w:rFonts w:ascii="Arial" w:eastAsia="Arial" w:hAnsi="Arial" w:cs="Arial"/>
+              </w:rPr>
+              <w:t>Not null</w:t>
+            </w:r>
           </w:p>
         </w:tc>
       </w:tr>
@@ -28310,39 +27601,7 @@
                 <w:rFonts w:ascii="Arial" w:eastAsia="Arial" w:hAnsi="Arial" w:cs="Arial"/>
                 <w:b/>
               </w:rPr>
-              <w:t xml:space="preserve">Restrições de domínio (PK, FK, </w:t>
-            </w:r>
-            <w:proofErr w:type="spellStart"/>
-            <w:r>
-              <w:rPr>
-                <w:rFonts w:ascii="Arial" w:eastAsia="Arial" w:hAnsi="Arial" w:cs="Arial"/>
-                <w:b/>
-              </w:rPr>
-              <w:t>Not</w:t>
-            </w:r>
-            <w:proofErr w:type="spellEnd"/>
-            <w:r>
-              <w:rPr>
-                <w:rFonts w:ascii="Arial" w:eastAsia="Arial" w:hAnsi="Arial" w:cs="Arial"/>
-                <w:b/>
-              </w:rPr>
-              <w:t xml:space="preserve"> </w:t>
-            </w:r>
-            <w:proofErr w:type="spellStart"/>
-            <w:r>
-              <w:rPr>
-                <w:rFonts w:ascii="Arial" w:eastAsia="Arial" w:hAnsi="Arial" w:cs="Arial"/>
-                <w:b/>
-              </w:rPr>
-              <w:t>Null</w:t>
-            </w:r>
-            <w:proofErr w:type="spellEnd"/>
-            <w:r>
-              <w:rPr>
-                <w:rFonts w:ascii="Arial" w:eastAsia="Arial" w:hAnsi="Arial" w:cs="Arial"/>
-                <w:b/>
-              </w:rPr>
-              <w:t>, Unique)</w:t>
+              <w:t>Restrições de domínio (PK, FK, Not Null, Unique)</w:t>
             </w:r>
           </w:p>
         </w:tc>
@@ -28449,14 +27708,12 @@
                 <w:rFonts w:ascii="Arial" w:eastAsia="Arial" w:hAnsi="Arial" w:cs="Arial"/>
               </w:rPr>
             </w:pPr>
-            <w:proofErr w:type="spellStart"/>
             <w:r>
               <w:rPr>
                 <w:rFonts w:ascii="Arial" w:eastAsia="Arial" w:hAnsi="Arial" w:cs="Arial"/>
               </w:rPr>
               <w:t>Int</w:t>
             </w:r>
-            <w:proofErr w:type="spellEnd"/>
           </w:p>
         </w:tc>
         <w:tc>
@@ -28554,7 +27811,6 @@
                 <w:rFonts w:ascii="Arial" w:eastAsia="Arial" w:hAnsi="Arial" w:cs="Arial"/>
               </w:rPr>
             </w:pPr>
-            <w:proofErr w:type="spellStart"/>
             <w:r>
               <w:rPr>
                 <w:rFonts w:ascii="Arial" w:eastAsia="Arial" w:hAnsi="Arial" w:cs="Arial"/>
@@ -28562,7 +27818,6 @@
               </w:rPr>
               <w:t>Id_Atleta</w:t>
             </w:r>
-            <w:proofErr w:type="spellEnd"/>
           </w:p>
         </w:tc>
         <w:tc>
@@ -28627,14 +27882,12 @@
                 <w:rFonts w:ascii="Arial" w:eastAsia="Arial" w:hAnsi="Arial" w:cs="Arial"/>
               </w:rPr>
             </w:pPr>
-            <w:proofErr w:type="spellStart"/>
             <w:r>
               <w:rPr>
                 <w:rFonts w:ascii="Arial" w:eastAsia="Arial" w:hAnsi="Arial" w:cs="Arial"/>
               </w:rPr>
               <w:t>Int</w:t>
             </w:r>
-            <w:proofErr w:type="spellEnd"/>
           </w:p>
         </w:tc>
         <w:tc>
@@ -28732,7 +27985,6 @@
                 <w:rFonts w:ascii="Arial" w:eastAsia="Arial" w:hAnsi="Arial" w:cs="Arial"/>
               </w:rPr>
             </w:pPr>
-            <w:proofErr w:type="spellStart"/>
             <w:r>
               <w:rPr>
                 <w:rFonts w:ascii="Arial" w:eastAsia="Arial" w:hAnsi="Arial" w:cs="Arial"/>
@@ -28740,7 +27992,6 @@
               </w:rPr>
               <w:t>Id_Treinador</w:t>
             </w:r>
-            <w:proofErr w:type="spellEnd"/>
           </w:p>
         </w:tc>
         <w:tc>
@@ -28805,14 +28056,12 @@
                 <w:rFonts w:ascii="Arial" w:eastAsia="Arial" w:hAnsi="Arial" w:cs="Arial"/>
               </w:rPr>
             </w:pPr>
-            <w:proofErr w:type="spellStart"/>
             <w:r>
               <w:rPr>
                 <w:rFonts w:ascii="Arial" w:eastAsia="Arial" w:hAnsi="Arial" w:cs="Arial"/>
               </w:rPr>
               <w:t>Int</w:t>
             </w:r>
-            <w:proofErr w:type="spellEnd"/>
           </w:p>
         </w:tc>
         <w:tc>
@@ -28910,7 +28159,6 @@
                 <w:rFonts w:ascii="Arial" w:eastAsia="Arial" w:hAnsi="Arial" w:cs="Arial"/>
               </w:rPr>
             </w:pPr>
-            <w:proofErr w:type="spellStart"/>
             <w:r>
               <w:rPr>
                 <w:rFonts w:ascii="Arial" w:eastAsia="Arial" w:hAnsi="Arial" w:cs="Arial"/>
@@ -28918,7 +28166,6 @@
               </w:rPr>
               <w:t>Id_Torneio</w:t>
             </w:r>
-            <w:proofErr w:type="spellEnd"/>
           </w:p>
         </w:tc>
         <w:tc>
@@ -28983,14 +28230,12 @@
                 <w:rFonts w:ascii="Arial" w:eastAsia="Arial" w:hAnsi="Arial" w:cs="Arial"/>
               </w:rPr>
             </w:pPr>
-            <w:proofErr w:type="spellStart"/>
             <w:r>
               <w:rPr>
                 <w:rFonts w:ascii="Arial" w:eastAsia="Arial" w:hAnsi="Arial" w:cs="Arial"/>
               </w:rPr>
               <w:t>Int</w:t>
             </w:r>
-            <w:proofErr w:type="spellEnd"/>
           </w:p>
         </w:tc>
         <w:tc>
@@ -29160,14 +28405,12 @@
                 <w:rFonts w:ascii="Arial" w:eastAsia="Arial" w:hAnsi="Arial" w:cs="Arial"/>
               </w:rPr>
             </w:pPr>
-            <w:proofErr w:type="spellStart"/>
             <w:r>
               <w:rPr>
                 <w:rFonts w:ascii="Arial" w:eastAsia="Arial" w:hAnsi="Arial" w:cs="Arial"/>
               </w:rPr>
               <w:t>String</w:t>
             </w:r>
-            <w:proofErr w:type="spellEnd"/>
           </w:p>
         </w:tc>
         <w:tc>
@@ -29345,27 +28588,7 @@
               <w:sz w:val="16"/>
               <w:szCs w:val="16"/>
             </w:rPr>
-            <w:t>Versão &lt;</w:t>
-          </w:r>
-          <w:proofErr w:type="spellStart"/>
-          <w:r>
-            <w:rPr>
-              <w:rFonts w:ascii="Arial" w:eastAsia="Arial" w:hAnsi="Arial" w:cs="Arial"/>
-              <w:color w:val="000000"/>
-              <w:sz w:val="16"/>
-              <w:szCs w:val="16"/>
-            </w:rPr>
-            <w:t>x.y</w:t>
-          </w:r>
-          <w:proofErr w:type="spellEnd"/>
-          <w:r>
-            <w:rPr>
-              <w:rFonts w:ascii="Arial" w:eastAsia="Arial" w:hAnsi="Arial" w:cs="Arial"/>
-              <w:color w:val="000000"/>
-              <w:sz w:val="16"/>
-              <w:szCs w:val="16"/>
-            </w:rPr>
-            <w:t xml:space="preserve">&gt; </w:t>
+            <w:t xml:space="preserve">Versão &lt;x.y&gt; </w:t>
           </w:r>
         </w:p>
       </w:tc>
@@ -29403,27 +28626,7 @@
               <w:sz w:val="16"/>
               <w:szCs w:val="16"/>
             </w:rPr>
-            <w:t>&lt;</w:t>
-          </w:r>
-          <w:proofErr w:type="spellStart"/>
-          <w:r>
-            <w:rPr>
-              <w:rFonts w:ascii="Arial" w:eastAsia="Arial" w:hAnsi="Arial" w:cs="Arial"/>
-              <w:color w:val="000000"/>
-              <w:sz w:val="16"/>
-              <w:szCs w:val="16"/>
-            </w:rPr>
-            <w:t>mes</w:t>
-          </w:r>
-          <w:proofErr w:type="spellEnd"/>
-          <w:r>
-            <w:rPr>
-              <w:rFonts w:ascii="Arial" w:eastAsia="Arial" w:hAnsi="Arial" w:cs="Arial"/>
-              <w:color w:val="000000"/>
-              <w:sz w:val="16"/>
-              <w:szCs w:val="16"/>
-            </w:rPr>
-            <w:t xml:space="preserve"> / ano&gt;</w:t>
+            <w:t>&lt;mes / ano&gt;</w:t>
           </w:r>
         </w:p>
       </w:tc>
@@ -31654,6 +30857,7 @@
   <w:style w:type="paragraph" w:default="1" w:styleId="Normal">
     <w:name w:val="Normal"/>
     <w:qFormat/>
+    <w:rsid w:val="00587D3C"/>
   </w:style>
   <w:style w:type="paragraph" w:styleId="Ttulo1">
     <w:name w:val="heading 1"/>
@@ -31865,9 +31069,7 @@
       <w:tblStyleRowBandSize w:val="1"/>
       <w:tblStyleColBandSize w:val="1"/>
       <w:tblCellMar>
-        <w:top w:w="0" w:type="dxa"/>
         <w:left w:w="115" w:type="dxa"/>
-        <w:bottom w:w="0" w:type="dxa"/>
         <w:right w:w="115" w:type="dxa"/>
       </w:tblCellMar>
     </w:tblPr>
@@ -31877,12 +31079,6 @@
     <w:tblPr>
       <w:tblStyleRowBandSize w:val="1"/>
       <w:tblStyleColBandSize w:val="1"/>
-      <w:tblCellMar>
-        <w:top w:w="0" w:type="dxa"/>
-        <w:left w:w="0" w:type="dxa"/>
-        <w:bottom w:w="0" w:type="dxa"/>
-        <w:right w:w="0" w:type="dxa"/>
-      </w:tblCellMar>
     </w:tblPr>
   </w:style>
   <w:style w:type="table" w:customStyle="1" w:styleId="a1">
@@ -31890,12 +31086,6 @@
     <w:tblPr>
       <w:tblStyleRowBandSize w:val="1"/>
       <w:tblStyleColBandSize w:val="1"/>
-      <w:tblCellMar>
-        <w:top w:w="0" w:type="dxa"/>
-        <w:left w:w="0" w:type="dxa"/>
-        <w:bottom w:w="0" w:type="dxa"/>
-        <w:right w:w="0" w:type="dxa"/>
-      </w:tblCellMar>
     </w:tblPr>
   </w:style>
   <w:style w:type="table" w:customStyle="1" w:styleId="a2">
@@ -31903,12 +31093,6 @@
     <w:tblPr>
       <w:tblStyleRowBandSize w:val="1"/>
       <w:tblStyleColBandSize w:val="1"/>
-      <w:tblCellMar>
-        <w:top w:w="0" w:type="dxa"/>
-        <w:left w:w="0" w:type="dxa"/>
-        <w:bottom w:w="0" w:type="dxa"/>
-        <w:right w:w="0" w:type="dxa"/>
-      </w:tblCellMar>
     </w:tblPr>
   </w:style>
   <w:style w:type="table" w:customStyle="1" w:styleId="a3">
@@ -31917,9 +31101,7 @@
       <w:tblStyleRowBandSize w:val="1"/>
       <w:tblStyleColBandSize w:val="1"/>
       <w:tblCellMar>
-        <w:top w:w="0" w:type="dxa"/>
         <w:left w:w="115" w:type="dxa"/>
-        <w:bottom w:w="0" w:type="dxa"/>
         <w:right w:w="115" w:type="dxa"/>
       </w:tblCellMar>
     </w:tblPr>
@@ -31929,12 +31111,6 @@
     <w:tblPr>
       <w:tblStyleRowBandSize w:val="1"/>
       <w:tblStyleColBandSize w:val="1"/>
-      <w:tblCellMar>
-        <w:top w:w="0" w:type="dxa"/>
-        <w:left w:w="0" w:type="dxa"/>
-        <w:bottom w:w="0" w:type="dxa"/>
-        <w:right w:w="0" w:type="dxa"/>
-      </w:tblCellMar>
     </w:tblPr>
   </w:style>
   <w:style w:type="table" w:customStyle="1" w:styleId="a5">
@@ -31942,12 +31118,6 @@
     <w:tblPr>
       <w:tblStyleRowBandSize w:val="1"/>
       <w:tblStyleColBandSize w:val="1"/>
-      <w:tblCellMar>
-        <w:top w:w="0" w:type="dxa"/>
-        <w:left w:w="0" w:type="dxa"/>
-        <w:bottom w:w="0" w:type="dxa"/>
-        <w:right w:w="0" w:type="dxa"/>
-      </w:tblCellMar>
     </w:tblPr>
   </w:style>
   <w:style w:type="table" w:customStyle="1" w:styleId="a6">
@@ -31955,12 +31125,6 @@
     <w:tblPr>
       <w:tblStyleRowBandSize w:val="1"/>
       <w:tblStyleColBandSize w:val="1"/>
-      <w:tblCellMar>
-        <w:top w:w="0" w:type="dxa"/>
-        <w:left w:w="0" w:type="dxa"/>
-        <w:bottom w:w="0" w:type="dxa"/>
-        <w:right w:w="0" w:type="dxa"/>
-      </w:tblCellMar>
     </w:tblPr>
   </w:style>
   <w:style w:type="table" w:customStyle="1" w:styleId="a7">
@@ -31968,12 +31132,6 @@
     <w:tblPr>
       <w:tblStyleRowBandSize w:val="1"/>
       <w:tblStyleColBandSize w:val="1"/>
-      <w:tblCellMar>
-        <w:top w:w="0" w:type="dxa"/>
-        <w:left w:w="0" w:type="dxa"/>
-        <w:bottom w:w="0" w:type="dxa"/>
-        <w:right w:w="0" w:type="dxa"/>
-      </w:tblCellMar>
     </w:tblPr>
   </w:style>
   <w:style w:type="table" w:customStyle="1" w:styleId="a8">
@@ -31982,9 +31140,7 @@
       <w:tblStyleRowBandSize w:val="1"/>
       <w:tblStyleColBandSize w:val="1"/>
       <w:tblCellMar>
-        <w:top w:w="0" w:type="dxa"/>
         <w:left w:w="115" w:type="dxa"/>
-        <w:bottom w:w="0" w:type="dxa"/>
         <w:right w:w="115" w:type="dxa"/>
       </w:tblCellMar>
     </w:tblPr>
@@ -31994,12 +31150,6 @@
     <w:tblPr>
       <w:tblStyleRowBandSize w:val="1"/>
       <w:tblStyleColBandSize w:val="1"/>
-      <w:tblCellMar>
-        <w:top w:w="0" w:type="dxa"/>
-        <w:left w:w="0" w:type="dxa"/>
-        <w:bottom w:w="0" w:type="dxa"/>
-        <w:right w:w="0" w:type="dxa"/>
-      </w:tblCellMar>
     </w:tblPr>
   </w:style>
   <w:style w:type="table" w:customStyle="1" w:styleId="aa">
@@ -32007,12 +31157,6 @@
     <w:tblPr>
       <w:tblStyleRowBandSize w:val="1"/>
       <w:tblStyleColBandSize w:val="1"/>
-      <w:tblCellMar>
-        <w:top w:w="0" w:type="dxa"/>
-        <w:left w:w="0" w:type="dxa"/>
-        <w:bottom w:w="0" w:type="dxa"/>
-        <w:right w:w="0" w:type="dxa"/>
-      </w:tblCellMar>
     </w:tblPr>
   </w:style>
   <w:style w:type="table" w:customStyle="1" w:styleId="ab">
@@ -32020,12 +31164,6 @@
     <w:tblPr>
       <w:tblStyleRowBandSize w:val="1"/>
       <w:tblStyleColBandSize w:val="1"/>
-      <w:tblCellMar>
-        <w:top w:w="0" w:type="dxa"/>
-        <w:left w:w="0" w:type="dxa"/>
-        <w:bottom w:w="0" w:type="dxa"/>
-        <w:right w:w="0" w:type="dxa"/>
-      </w:tblCellMar>
     </w:tblPr>
   </w:style>
   <w:style w:type="table" w:customStyle="1" w:styleId="ac">
@@ -32034,9 +31172,7 @@
       <w:tblStyleRowBandSize w:val="1"/>
       <w:tblStyleColBandSize w:val="1"/>
       <w:tblCellMar>
-        <w:top w:w="0" w:type="dxa"/>
         <w:left w:w="115" w:type="dxa"/>
-        <w:bottom w:w="0" w:type="dxa"/>
         <w:right w:w="115" w:type="dxa"/>
       </w:tblCellMar>
     </w:tblPr>
@@ -32046,12 +31182,6 @@
     <w:tblPr>
       <w:tblStyleRowBandSize w:val="1"/>
       <w:tblStyleColBandSize w:val="1"/>
-      <w:tblCellMar>
-        <w:top w:w="0" w:type="dxa"/>
-        <w:left w:w="0" w:type="dxa"/>
-        <w:bottom w:w="0" w:type="dxa"/>
-        <w:right w:w="0" w:type="dxa"/>
-      </w:tblCellMar>
     </w:tblPr>
   </w:style>
   <w:style w:type="table" w:customStyle="1" w:styleId="ae">
@@ -32059,12 +31189,6 @@
     <w:tblPr>
       <w:tblStyleRowBandSize w:val="1"/>
       <w:tblStyleColBandSize w:val="1"/>
-      <w:tblCellMar>
-        <w:top w:w="0" w:type="dxa"/>
-        <w:left w:w="0" w:type="dxa"/>
-        <w:bottom w:w="0" w:type="dxa"/>
-        <w:right w:w="0" w:type="dxa"/>
-      </w:tblCellMar>
     </w:tblPr>
   </w:style>
   <w:style w:type="table" w:customStyle="1" w:styleId="af">
@@ -32072,12 +31196,6 @@
     <w:tblPr>
       <w:tblStyleRowBandSize w:val="1"/>
       <w:tblStyleColBandSize w:val="1"/>
-      <w:tblCellMar>
-        <w:top w:w="0" w:type="dxa"/>
-        <w:left w:w="0" w:type="dxa"/>
-        <w:bottom w:w="0" w:type="dxa"/>
-        <w:right w:w="0" w:type="dxa"/>
-      </w:tblCellMar>
     </w:tblPr>
   </w:style>
   <w:style w:type="table" w:customStyle="1" w:styleId="af0">
@@ -32086,9 +31204,7 @@
       <w:tblStyleRowBandSize w:val="1"/>
       <w:tblStyleColBandSize w:val="1"/>
       <w:tblCellMar>
-        <w:top w:w="0" w:type="dxa"/>
         <w:left w:w="115" w:type="dxa"/>
-        <w:bottom w:w="0" w:type="dxa"/>
         <w:right w:w="115" w:type="dxa"/>
       </w:tblCellMar>
     </w:tblPr>
@@ -32099,9 +31215,7 @@
       <w:tblStyleRowBandSize w:val="1"/>
       <w:tblStyleColBandSize w:val="1"/>
       <w:tblCellMar>
-        <w:top w:w="0" w:type="dxa"/>
         <w:left w:w="115" w:type="dxa"/>
-        <w:bottom w:w="0" w:type="dxa"/>
         <w:right w:w="115" w:type="dxa"/>
       </w:tblCellMar>
     </w:tblPr>
@@ -32112,9 +31226,7 @@
       <w:tblStyleRowBandSize w:val="1"/>
       <w:tblStyleColBandSize w:val="1"/>
       <w:tblCellMar>
-        <w:top w:w="0" w:type="dxa"/>
         <w:left w:w="115" w:type="dxa"/>
-        <w:bottom w:w="0" w:type="dxa"/>
         <w:right w:w="115" w:type="dxa"/>
       </w:tblCellMar>
     </w:tblPr>
@@ -32125,9 +31237,7 @@
       <w:tblStyleRowBandSize w:val="1"/>
       <w:tblStyleColBandSize w:val="1"/>
       <w:tblCellMar>
-        <w:top w:w="0" w:type="dxa"/>
         <w:left w:w="115" w:type="dxa"/>
-        <w:bottom w:w="0" w:type="dxa"/>
         <w:right w:w="115" w:type="dxa"/>
       </w:tblCellMar>
     </w:tblPr>
@@ -32203,9 +31313,7 @@
       <w:tblStyleRowBandSize w:val="1"/>
       <w:tblStyleColBandSize w:val="1"/>
       <w:tblCellMar>
-        <w:top w:w="0" w:type="dxa"/>
         <w:left w:w="115" w:type="dxa"/>
-        <w:bottom w:w="0" w:type="dxa"/>
         <w:right w:w="115" w:type="dxa"/>
       </w:tblCellMar>
     </w:tblPr>
@@ -32216,9 +31324,7 @@
       <w:tblStyleRowBandSize w:val="1"/>
       <w:tblStyleColBandSize w:val="1"/>
       <w:tblCellMar>
-        <w:top w:w="0" w:type="dxa"/>
         <w:left w:w="115" w:type="dxa"/>
-        <w:bottom w:w="0" w:type="dxa"/>
         <w:right w:w="115" w:type="dxa"/>
       </w:tblCellMar>
     </w:tblPr>
@@ -32229,9 +31335,7 @@
       <w:tblStyleRowBandSize w:val="1"/>
       <w:tblStyleColBandSize w:val="1"/>
       <w:tblCellMar>
-        <w:top w:w="0" w:type="dxa"/>
         <w:left w:w="115" w:type="dxa"/>
-        <w:bottom w:w="0" w:type="dxa"/>
         <w:right w:w="115" w:type="dxa"/>
       </w:tblCellMar>
     </w:tblPr>
@@ -32242,9 +31346,7 @@
       <w:tblStyleRowBandSize w:val="1"/>
       <w:tblStyleColBandSize w:val="1"/>
       <w:tblCellMar>
-        <w:top w:w="0" w:type="dxa"/>
         <w:left w:w="115" w:type="dxa"/>
-        <w:bottom w:w="0" w:type="dxa"/>
         <w:right w:w="115" w:type="dxa"/>
       </w:tblCellMar>
     </w:tblPr>
@@ -32255,9 +31357,7 @@
       <w:tblStyleRowBandSize w:val="1"/>
       <w:tblStyleColBandSize w:val="1"/>
       <w:tblCellMar>
-        <w:top w:w="0" w:type="dxa"/>
         <w:left w:w="115" w:type="dxa"/>
-        <w:bottom w:w="0" w:type="dxa"/>
         <w:right w:w="115" w:type="dxa"/>
       </w:tblCellMar>
     </w:tblPr>
@@ -32268,12 +31368,21 @@
       <w:tblStyleRowBandSize w:val="1"/>
       <w:tblStyleColBandSize w:val="1"/>
       <w:tblCellMar>
-        <w:top w:w="0" w:type="dxa"/>
         <w:left w:w="115" w:type="dxa"/>
-        <w:bottom w:w="0" w:type="dxa"/>
         <w:right w:w="115" w:type="dxa"/>
       </w:tblCellMar>
     </w:tblPr>
+  </w:style>
+  <w:style w:type="paragraph" w:styleId="PargrafodaLista">
+    <w:name w:val="List Paragraph"/>
+    <w:basedOn w:val="Normal"/>
+    <w:uiPriority w:val="34"/>
+    <w:qFormat/>
+    <w:rsid w:val="00FD0C88"/>
+    <w:pPr>
+      <w:ind w:left="720"/>
+      <w:contextualSpacing/>
+    </w:pPr>
   </w:style>
 </w:styles>
 </file>

</xml_diff>